<commit_message>
Edit technical specification, edit delayed task label
</commit_message>
<xml_diff>
--- a/technical_specifications_Abdullaev_A_S_2024.docx
+++ b/technical_specifications_Abdullaev_A_S_2024.docx
@@ -4,6 +4,9 @@
   <w:body>
     <w:p>
       <w:pPr>
+        <w:rPr>
+          <w:lang w:val="en-US"/>
+        </w:rPr>
         <w:sectPr>
           <w:headerReference w:type="even" r:id="rId8"/>
           <w:headerReference w:type="default" r:id="rId9"/>
@@ -2478,6 +2481,9 @@
             </w:pict>
           </mc:Fallback>
         </mc:AlternateContent>
+      </w:r>
+      <w:r>
+        <w:t>с</w:t>
       </w:r>
     </w:p>
     <w:p>
@@ -9837,7 +9843,13 @@
               <w:rPr>
                 <w:sz w:val="24"/>
               </w:rPr>
-              <w:t>Тег — ассоциированное ключевое слово, относящееся</w:t>
+              <w:t>А</w:t>
+            </w:r>
+            <w:r>
+              <w:rPr>
+                <w:sz w:val="24"/>
+              </w:rPr>
+              <w:t>ссоциированное ключевое слово, относящееся</w:t>
             </w:r>
             <w:r>
               <w:rPr>
@@ -9883,39 +9895,56 @@
                 <w:spacing w:val="-8"/>
                 <w:sz w:val="24"/>
               </w:rPr>
-              <w:t xml:space="preserve"> </w:t>
-            </w:r>
-            <w:r>
-              <w:rPr>
-                <w:sz w:val="24"/>
-              </w:rPr>
-              <w:t>(это</w:t>
+              <w:t xml:space="preserve"> с указанным </w:t>
             </w:r>
             <w:r>
               <w:rPr>
                 <w:spacing w:val="-8"/>
                 <w:sz w:val="24"/>
               </w:rPr>
-              <w:t xml:space="preserve"> </w:t>
-            </w:r>
-            <w:r>
-              <w:rPr>
-                <w:sz w:val="24"/>
-              </w:rPr>
-              <w:t>могут быть закладки браузера, цифровые изображения, видео и прочие</w:t>
-            </w:r>
-            <w:r>
-              <w:rPr>
-                <w:spacing w:val="-1"/>
-                <w:sz w:val="24"/>
-              </w:rPr>
-              <w:t xml:space="preserve"> </w:t>
-            </w:r>
-            <w:r>
-              <w:rPr>
-                <w:sz w:val="24"/>
-              </w:rPr>
-              <w:t>файлы). Такие метаданные помогают описать эти части информации и быстро находить их через поисковый запрос.</w:t>
+              <w:t>цветом</w:t>
+            </w:r>
+            <w:r>
+              <w:rPr>
+                <w:sz w:val="24"/>
+              </w:rPr>
+              <w:t>. Такие метаданные помогают описать информаци</w:t>
+            </w:r>
+            <w:r>
+              <w:rPr>
+                <w:sz w:val="24"/>
+              </w:rPr>
+              <w:t>ю</w:t>
+            </w:r>
+            <w:r>
+              <w:rPr>
+                <w:sz w:val="24"/>
+              </w:rPr>
+              <w:t>,</w:t>
+            </w:r>
+            <w:r>
+              <w:rPr>
+                <w:sz w:val="24"/>
+              </w:rPr>
+              <w:t xml:space="preserve"> классифицировать </w:t>
+            </w:r>
+            <w:r>
+              <w:rPr>
+                <w:sz w:val="24"/>
+              </w:rPr>
+              <w:t xml:space="preserve">и быстро находить </w:t>
+            </w:r>
+            <w:r>
+              <w:rPr>
+                <w:sz w:val="24"/>
+              </w:rPr>
+              <w:t>её</w:t>
+            </w:r>
+            <w:r>
+              <w:rPr>
+                <w:sz w:val="24"/>
+              </w:rPr>
+              <w:t xml:space="preserve"> через поисковый запрос.</w:t>
             </w:r>
           </w:p>
         </w:tc>
@@ -10122,6 +10151,221 @@
                 <w:sz w:val="24"/>
               </w:rPr>
               <w:t>Операционная система</w:t>
+            </w:r>
+          </w:p>
+        </w:tc>
+      </w:tr>
+      <w:tr>
+        <w:trPr>
+          <w:trHeight w:val="475"/>
+        </w:trPr>
+        <w:tc>
+          <w:tcPr>
+            <w:tcW w:w="5106" w:type="dxa"/>
+          </w:tcPr>
+          <w:p>
+            <w:pPr>
+              <w:pStyle w:val="TableParagraph"/>
+              <w:spacing w:before="100"/>
+              <w:ind w:left="81" w:right="64"/>
+              <w:jc w:val="center"/>
+              <w:rPr>
+                <w:spacing w:val="-2"/>
+                <w:sz w:val="24"/>
+              </w:rPr>
+            </w:pPr>
+            <w:r>
+              <w:rPr>
+                <w:spacing w:val="-2"/>
+                <w:sz w:val="24"/>
+              </w:rPr>
+              <w:t>Конкретная задача</w:t>
+            </w:r>
+          </w:p>
+        </w:tc>
+        <w:tc>
+          <w:tcPr>
+            <w:tcW w:w="5106" w:type="dxa"/>
+          </w:tcPr>
+          <w:p>
+            <w:pPr>
+              <w:pStyle w:val="TableParagraph"/>
+              <w:spacing w:before="100"/>
+              <w:ind w:left="81" w:right="64"/>
+              <w:jc w:val="center"/>
+              <w:rPr>
+                <w:sz w:val="24"/>
+              </w:rPr>
+            </w:pPr>
+            <w:r>
+              <w:rPr>
+                <w:sz w:val="24"/>
+              </w:rPr>
+              <w:t>Задача, выполнение которой описано для конкретной даты</w:t>
+            </w:r>
+            <w:r>
+              <w:rPr>
+                <w:sz w:val="24"/>
+              </w:rPr>
+              <w:t xml:space="preserve"> </w:t>
+            </w:r>
+            <w:r>
+              <w:rPr>
+                <w:sz w:val="24"/>
+                <w:lang w:val="en-US"/>
+              </w:rPr>
+              <w:t>c</w:t>
+            </w:r>
+            <w:r>
+              <w:rPr>
+                <w:sz w:val="24"/>
+              </w:rPr>
+              <w:t xml:space="preserve"> </w:t>
+            </w:r>
+            <w:r>
+              <w:rPr>
+                <w:sz w:val="24"/>
+              </w:rPr>
+              <w:t>конкретной продолжительностью</w:t>
+            </w:r>
+          </w:p>
+        </w:tc>
+      </w:tr>
+      <w:tr>
+        <w:trPr>
+          <w:trHeight w:val="475"/>
+        </w:trPr>
+        <w:tc>
+          <w:tcPr>
+            <w:tcW w:w="5106" w:type="dxa"/>
+          </w:tcPr>
+          <w:p>
+            <w:pPr>
+              <w:pStyle w:val="TableParagraph"/>
+              <w:spacing w:before="100"/>
+              <w:ind w:left="81" w:right="64"/>
+              <w:jc w:val="center"/>
+              <w:rPr>
+                <w:spacing w:val="-2"/>
+                <w:sz w:val="24"/>
+              </w:rPr>
+            </w:pPr>
+            <w:r>
+              <w:rPr>
+                <w:spacing w:val="-2"/>
+                <w:sz w:val="24"/>
+              </w:rPr>
+              <w:t>Общая задача</w:t>
+            </w:r>
+          </w:p>
+        </w:tc>
+        <w:tc>
+          <w:tcPr>
+            <w:tcW w:w="5106" w:type="dxa"/>
+          </w:tcPr>
+          <w:p>
+            <w:pPr>
+              <w:pStyle w:val="TableParagraph"/>
+              <w:spacing w:before="100"/>
+              <w:ind w:left="81" w:right="64"/>
+              <w:jc w:val="center"/>
+              <w:rPr>
+                <w:sz w:val="24"/>
+                <w:lang w:val="en-US"/>
+              </w:rPr>
+            </w:pPr>
+            <w:r>
+              <w:rPr>
+                <w:sz w:val="24"/>
+              </w:rPr>
+              <w:t>Задача</w:t>
+            </w:r>
+            <w:r>
+              <w:rPr>
+                <w:sz w:val="24"/>
+              </w:rPr>
+              <w:t>,</w:t>
+            </w:r>
+            <w:r>
+              <w:rPr>
+                <w:sz w:val="24"/>
+              </w:rPr>
+              <w:t xml:space="preserve"> у которой установлена дата дедлайна и которая не имеет продолжительности</w:t>
+            </w:r>
+            <w:r>
+              <w:rPr>
+                <w:sz w:val="24"/>
+              </w:rPr>
+              <w:t>,</w:t>
+            </w:r>
+            <w:r>
+              <w:rPr>
+                <w:sz w:val="24"/>
+              </w:rPr>
+              <w:t xml:space="preserve"> время выполнения не привязано ни к чему</w:t>
+            </w:r>
+          </w:p>
+        </w:tc>
+      </w:tr>
+      <w:tr>
+        <w:trPr>
+          <w:trHeight w:val="475"/>
+        </w:trPr>
+        <w:tc>
+          <w:tcPr>
+            <w:tcW w:w="5106" w:type="dxa"/>
+          </w:tcPr>
+          <w:p>
+            <w:pPr>
+              <w:pStyle w:val="TableParagraph"/>
+              <w:spacing w:before="100"/>
+              <w:ind w:left="81" w:right="64"/>
+              <w:jc w:val="center"/>
+              <w:rPr>
+                <w:spacing w:val="-2"/>
+                <w:sz w:val="24"/>
+              </w:rPr>
+            </w:pPr>
+            <w:r>
+              <w:rPr>
+                <w:spacing w:val="-2"/>
+                <w:sz w:val="24"/>
+              </w:rPr>
+              <w:t>Отложенная задача</w:t>
+            </w:r>
+          </w:p>
+        </w:tc>
+        <w:tc>
+          <w:tcPr>
+            <w:tcW w:w="5106" w:type="dxa"/>
+          </w:tcPr>
+          <w:p>
+            <w:pPr>
+              <w:pStyle w:val="TableParagraph"/>
+              <w:spacing w:before="100"/>
+              <w:ind w:left="81" w:right="64"/>
+              <w:jc w:val="center"/>
+              <w:rPr>
+                <w:sz w:val="24"/>
+              </w:rPr>
+            </w:pPr>
+            <w:r>
+              <w:rPr>
+                <w:sz w:val="24"/>
+              </w:rPr>
+              <w:t>Конкретная задача</w:t>
+            </w:r>
+            <w:r>
+              <w:rPr>
+                <w:sz w:val="24"/>
+              </w:rPr>
+              <w:t>,</w:t>
+            </w:r>
+            <w:r>
+              <w:rPr>
+                <w:sz w:val="24"/>
+              </w:rPr>
+              <w:t xml:space="preserve"> дата выполнения которой пока не определена</w:t>
             </w:r>
           </w:p>
         </w:tc>
@@ -10447,7 +10691,6 @@
       </w:pPr>
       <w:bookmarkStart w:id="2" w:name="_Toc158919837"/>
       <w:r>
-        <w:lastRenderedPageBreak/>
         <w:t>ВВЕДЕНИЕ</w:t>
       </w:r>
       <w:bookmarkEnd w:id="2"/>
@@ -10759,15 +11002,13 @@
         <w:pStyle w:val="Maintext"/>
       </w:pPr>
       <w:r>
-        <w:t xml:space="preserve">Приложение "Time Manager" – это комплексный инструмент для удобного планирования времени, распределения задач и управления дедлайнами. Оно разработано для устройств на базе </w:t>
-      </w:r>
-      <w:proofErr w:type="spellStart"/>
-      <w:r>
-        <w:t>iOS</w:t>
-      </w:r>
-      <w:proofErr w:type="spellEnd"/>
-      <w:r>
-        <w:t xml:space="preserve"> и обеспечивает широкий спектр функций для повышения продуктивности и организации.</w:t>
+        <w:t>Приложение "Time Manager" – это комплексный инструмент для удобного планирования времени, распределения задач и управления дедлайнами. Оно разработано для устройств на базе</w:t>
+      </w:r>
+      <w:r>
+        <w:t xml:space="preserve"> ОС</w:t>
+      </w:r>
+      <w:r>
+        <w:t xml:space="preserve"> iOS и обеспечивает широкий спектр функций для повышения продуктивности и организации.</w:t>
       </w:r>
     </w:p>
     <w:p>
@@ -10793,7 +11034,13 @@
         <w:t>з</w:t>
       </w:r>
       <w:r>
-        <w:t>адач: Пользователи могут добавлять задачи на конкретный день, указывая время, продолжительность и тип задачи (например, учёба, работа).</w:t>
+        <w:t xml:space="preserve">адач: Пользователи могут добавлять задачи на конкретный день, указывая время, продолжительность и </w:t>
+      </w:r>
+      <w:r>
+        <w:t>тег</w:t>
+      </w:r>
+      <w:r>
+        <w:t xml:space="preserve"> задачи (например, учёба, работа).</w:t>
       </w:r>
     </w:p>
     <w:p>
@@ -10817,7 +11064,16 @@
         </w:numPr>
       </w:pPr>
       <w:r>
-        <w:t>Добавление общих задач: Приложение позволяет добавлять общие задачи, которые не привязаны ко времени. Для таких задач устанавливается только дата дедлайна (например, дедлайны домашних заданий, встреч).</w:t>
+        <w:t>Удаление задач</w:t>
+      </w:r>
+      <w:r>
+        <w:t xml:space="preserve">: </w:t>
+      </w:r>
+      <w:r>
+        <w:t>Удаление существующих задач</w:t>
+      </w:r>
+      <w:r>
+        <w:t>.</w:t>
       </w:r>
     </w:p>
     <w:p>
@@ -10829,7 +11085,7 @@
         </w:numPr>
       </w:pPr>
       <w:r>
-        <w:t>Создание списков задач: Пользователи могут создавать списки общих задач, классифицируя их по категориям для удобства навигации и организации.</w:t>
+        <w:t>Добавление общих задач: Приложение позволяет добавлять общие задачи. Для таких задач устанавливается только дата дедлайна (например, дедлайны домашних заданий, встреч).</w:t>
       </w:r>
     </w:p>
     <w:p>
@@ -10841,7 +11097,7 @@
         </w:numPr>
       </w:pPr>
       <w:r>
-        <w:t>Отображение задач: Приложение удобно отображает конкретный день с задачами, общий календарь и списки общих задач, что облегчает планирование и управление временем.</w:t>
+        <w:t>Создание списков задач: Пользователи могут создавать списки общих задач, классифицируя их по категориям для удобства навигации и организации.</w:t>
       </w:r>
     </w:p>
     <w:p>
@@ -10853,7 +11109,22 @@
         </w:numPr>
       </w:pPr>
       <w:r>
-        <w:t>Интеграция с календарем и напоминаниями: Возможность интегрировать напоминания о задачах в календарь и систему напоминаний iPhone, улучшая управление временем и напоминание о важных событиях.</w:t>
+        <w:t>Отображение задач: Приложение удобно отображает конкретный день с задачами, списки общих задач</w:t>
+      </w:r>
+      <w:r>
+        <w:t xml:space="preserve"> </w:t>
+      </w:r>
+      <w:r>
+        <w:t>по датам</w:t>
+      </w:r>
+      <w:r>
+        <w:t xml:space="preserve">, </w:t>
+      </w:r>
+      <w:r>
+        <w:t>отложенные задачи</w:t>
+      </w:r>
+      <w:r>
+        <w:t>, что облегчает планирование и управление временем.</w:t>
       </w:r>
     </w:p>
     <w:p>
@@ -10865,7 +11136,28 @@
         </w:numPr>
       </w:pPr>
       <w:r>
-        <w:t>Уведомления о начале задач: Приложение может отправлять уведомления о начале задач в сегодняшний день, помогая пользователю следовать своему расписанию.</w:t>
+        <w:t>Интеграция с календарем и напоминаниями: Возможность интегрировать напоминания о задачах в календарь и систему напоминаний iPhone, улучшая управление временем и напоминание о важных событиях.</w:t>
+      </w:r>
+    </w:p>
+    <w:p>
+      <w:pPr>
+        <w:pStyle w:val="ListStyle"/>
+        <w:numPr>
+          <w:ilvl w:val="1"/>
+          <w:numId w:val="51"/>
+        </w:numPr>
+      </w:pPr>
+      <w:r>
+        <w:t>Поиск по тегам</w:t>
+      </w:r>
+      <w:r>
+        <w:t xml:space="preserve">: </w:t>
+      </w:r>
+      <w:r>
+        <w:t>Приложение позволяет удобно настроить фильтр по тегам</w:t>
+      </w:r>
+      <w:r>
+        <w:t>.</w:t>
       </w:r>
     </w:p>
     <w:p>
@@ -10899,26 +11191,6 @@
           <w:lang w:eastAsia="ru-RU"/>
         </w:rPr>
         <w:t>Эксплуатационное назначение приложения "Time Manager" можно описать следующим образом:</w:t>
-      </w:r>
-    </w:p>
-    <w:p>
-      <w:pPr>
-        <w:pStyle w:val="Maintext"/>
-        <w:rPr>
-          <w:lang w:eastAsia="ru-RU"/>
-        </w:rPr>
-      </w:pPr>
-      <w:r>
-        <w:rPr>
-          <w:lang w:eastAsia="ru-RU"/>
-        </w:rPr>
-        <w:t>Целевая Аудитория</w:t>
-      </w:r>
-      <w:r>
-        <w:rPr>
-          <w:lang w:eastAsia="ru-RU"/>
-        </w:rPr>
-        <w:t>:</w:t>
       </w:r>
     </w:p>
     <w:p>
@@ -11107,7 +11379,13 @@
         <w:rPr>
           <w:lang w:eastAsia="ru-RU"/>
         </w:rPr>
-        <w:t xml:space="preserve">Задач в контексте проекта может быть 2 </w:t>
+        <w:t xml:space="preserve">Задач в контексте проекта может быть </w:t>
+      </w:r>
+      <w:r>
+        <w:rPr>
+          <w:lang w:eastAsia="ru-RU"/>
+        </w:rPr>
+        <w:t xml:space="preserve">3 </w:t>
       </w:r>
       <w:r>
         <w:rPr>
@@ -11154,6 +11432,30 @@
     </w:p>
     <w:p>
       <w:pPr>
+        <w:pStyle w:val="Maintext"/>
+        <w:numPr>
+          <w:ilvl w:val="3"/>
+          <w:numId w:val="59"/>
+        </w:numPr>
+        <w:rPr>
+          <w:lang w:eastAsia="ru-RU"/>
+        </w:rPr>
+      </w:pPr>
+      <w:r>
+        <w:rPr>
+          <w:lang w:eastAsia="ru-RU"/>
+        </w:rPr>
+        <w:t>Отложенная</w:t>
+      </w:r>
+      <w:r>
+        <w:rPr>
+          <w:lang w:val="en-US" w:eastAsia="ru-RU"/>
+        </w:rPr>
+        <w:t>;</w:t>
+      </w:r>
+    </w:p>
+    <w:p>
+      <w:pPr>
         <w:pStyle w:val="ListStyle"/>
         <w:numPr>
           <w:ilvl w:val="2"/>
@@ -11252,7 +11554,13 @@
         <w:rPr>
           <w:lang w:eastAsia="ru-RU"/>
         </w:rPr>
-        <w:t>100. Форматирование не поддерживается. Не обязано быть уникальным</w:t>
+        <w:t>50</w:t>
+      </w:r>
+      <w:r>
+        <w:rPr>
+          <w:lang w:eastAsia="ru-RU"/>
+        </w:rPr>
+        <w:t>. Форматирование не поддерживается. Не обязано быть уникальным</w:t>
       </w:r>
       <w:r>
         <w:rPr>
@@ -11297,7 +11605,19 @@
         <w:rPr>
           <w:lang w:eastAsia="ru-RU"/>
         </w:rPr>
-        <w:t>Круглое окно, отображающее выполнено или нет задание. Если задание уже выполнено, окно будет заполнено цветом (выбирается пользователем в настройках) и название будет перечёркнуто, если задача не выполнена пользователем, окно будет пустым</w:t>
+        <w:t xml:space="preserve">Круглое окно, отображающее выполнено или нет задание. Если задание уже выполнено, окно будет </w:t>
+      </w:r>
+      <w:r>
+        <w:rPr>
+          <w:lang w:eastAsia="ru-RU"/>
+        </w:rPr>
+        <w:t xml:space="preserve">заполнено </w:t>
+      </w:r>
+      <w:r>
+        <w:rPr>
+          <w:lang w:eastAsia="ru-RU"/>
+        </w:rPr>
+        <w:t>и название будет перечёркнуто, если задача не выполнена пользователем, окно будет пустым</w:t>
       </w:r>
       <w:r>
         <w:rPr>
@@ -11332,20 +11652,44 @@
         <w:pStyle w:val="Maintext"/>
         <w:ind w:left="2136" w:firstLine="0"/>
         <w:rPr>
-          <w:lang w:val="en-US" w:eastAsia="ru-RU"/>
-        </w:rPr>
-      </w:pPr>
-      <w:r>
-        <w:rPr>
           <w:lang w:eastAsia="ru-RU"/>
         </w:rPr>
+      </w:pPr>
+      <w:r>
+        <w:rPr>
+          <w:lang w:eastAsia="ru-RU"/>
+        </w:rPr>
         <w:t>Типа дата-время</w:t>
       </w:r>
       <w:r>
         <w:rPr>
-          <w:lang w:val="en-US" w:eastAsia="ru-RU"/>
+          <w:lang w:eastAsia="ru-RU"/>
         </w:rPr>
         <w:t>.</w:t>
+      </w:r>
+      <w:r>
+        <w:rPr>
+          <w:lang w:eastAsia="ru-RU"/>
+        </w:rPr>
+        <w:t xml:space="preserve"> </w:t>
+      </w:r>
+      <w:r>
+        <w:rPr>
+          <w:lang w:eastAsia="ru-RU"/>
+        </w:rPr>
+        <w:t>Может быть</w:t>
+      </w:r>
+      <w:r>
+        <w:rPr>
+          <w:lang w:eastAsia="ru-RU"/>
+        </w:rPr>
+        <w:t xml:space="preserve"> не установлена для отложенных задач</w:t>
+      </w:r>
+      <w:r>
+        <w:rPr>
+          <w:lang w:eastAsia="ru-RU"/>
+        </w:rPr>
+        <w:t>;</w:t>
       </w:r>
     </w:p>
     <w:p>
@@ -11417,7 +11761,7 @@
         <w:rPr>
           <w:lang w:eastAsia="ru-RU"/>
         </w:rPr>
-        <w:t>Является набором символов Unicode длиной от 0 до</w:t>
+        <w:t>Является набором символов Unicode.</w:t>
       </w:r>
       <w:r>
         <w:rPr>
@@ -11429,7 +11773,7 @@
         <w:rPr>
           <w:lang w:eastAsia="ru-RU"/>
         </w:rPr>
-        <w:t>500. Форматирование не поддерживается</w:t>
+        <w:t>Форматирование не поддерживается</w:t>
       </w:r>
       <w:r>
         <w:rPr>
@@ -11437,6 +11781,15 @@
         </w:rPr>
         <w:t>;</w:t>
       </w:r>
+    </w:p>
+    <w:p>
+      <w:pPr>
+        <w:pStyle w:val="Maintext"/>
+        <w:ind w:left="2136" w:firstLine="0"/>
+        <w:rPr>
+          <w:lang w:eastAsia="ru-RU"/>
+        </w:rPr>
+      </w:pPr>
     </w:p>
     <w:p>
       <w:pPr>
@@ -11453,6 +11806,7 @@
         <w:rPr>
           <w:lang w:eastAsia="ru-RU"/>
         </w:rPr>
+        <w:lastRenderedPageBreak/>
         <w:t>Теги</w:t>
       </w:r>
       <w:r>
@@ -11474,7 +11828,6 @@
         <w:rPr>
           <w:lang w:eastAsia="ru-RU"/>
         </w:rPr>
-        <w:lastRenderedPageBreak/>
         <w:t xml:space="preserve">Маркированный список установленных тегов. Каждый элемент списка </w:t>
       </w:r>
       <w:r>
@@ -11488,6 +11841,18 @@
           <w:lang w:eastAsia="ru-RU"/>
         </w:rPr>
         <w:t xml:space="preserve"> и название тега</w:t>
+      </w:r>
+      <w:r>
+        <w:rPr>
+          <w:lang w:eastAsia="ru-RU"/>
+        </w:rPr>
+        <w:t xml:space="preserve">. </w:t>
+      </w:r>
+      <w:r>
+        <w:rPr>
+          <w:lang w:eastAsia="ru-RU"/>
+        </w:rPr>
+        <w:t>Могут быть не установлены</w:t>
       </w:r>
       <w:r>
         <w:rPr>
@@ -11556,13 +11921,8 @@
     <w:p>
       <w:pPr>
         <w:pStyle w:val="Maintext"/>
-        <w:numPr>
-          <w:ilvl w:val="0"/>
-          <w:numId w:val="62"/>
-        </w:numPr>
-        <w:rPr>
-          <w:b/>
-          <w:bCs/>
+        <w:ind w:left="2136" w:firstLine="0"/>
+        <w:rPr>
           <w:lang w:val="en-US" w:eastAsia="ru-RU"/>
         </w:rPr>
       </w:pPr>
@@ -11577,6 +11937,111 @@
           <w:lang w:val="en-US" w:eastAsia="ru-RU"/>
         </w:rPr>
         <w:t>;</w:t>
+      </w:r>
+    </w:p>
+    <w:p>
+      <w:pPr>
+        <w:pStyle w:val="Maintext"/>
+        <w:ind w:left="1353" w:firstLine="0"/>
+        <w:rPr>
+          <w:lang w:eastAsia="ru-RU"/>
+        </w:rPr>
+      </w:pPr>
+      <w:r>
+        <w:rPr>
+          <w:lang w:eastAsia="ru-RU"/>
+        </w:rPr>
+        <w:t>Отложенная задача является конкретной задачей</w:t>
+      </w:r>
+      <w:r>
+        <w:rPr>
+          <w:lang w:eastAsia="ru-RU"/>
+        </w:rPr>
+        <w:t>,</w:t>
+      </w:r>
+      <w:r>
+        <w:rPr>
+          <w:lang w:eastAsia="ru-RU"/>
+        </w:rPr>
+        <w:t xml:space="preserve"> но у нее не определена дата выполнения</w:t>
+      </w:r>
+      <w:r>
+        <w:rPr>
+          <w:lang w:eastAsia="ru-RU"/>
+        </w:rPr>
+        <w:t>.</w:t>
+      </w:r>
+      <w:r>
+        <w:rPr>
+          <w:lang w:eastAsia="ru-RU"/>
+        </w:rPr>
+        <w:t xml:space="preserve"> </w:t>
+      </w:r>
+    </w:p>
+    <w:p>
+      <w:pPr>
+        <w:pStyle w:val="Maintext"/>
+        <w:ind w:left="1353" w:firstLine="0"/>
+        <w:rPr>
+          <w:lang w:eastAsia="ru-RU"/>
+        </w:rPr>
+      </w:pPr>
+      <w:r>
+        <w:rPr>
+          <w:lang w:eastAsia="ru-RU"/>
+        </w:rPr>
+        <w:t>Общая задача может быть связана с несколькими конкретными задачами (исключая отложенные)</w:t>
+      </w:r>
+      <w:r>
+        <w:rPr>
+          <w:lang w:eastAsia="ru-RU"/>
+        </w:rPr>
+        <w:t>,</w:t>
+      </w:r>
+      <w:r>
+        <w:rPr>
+          <w:lang w:eastAsia="ru-RU"/>
+        </w:rPr>
+        <w:t xml:space="preserve"> причём может существовать без них</w:t>
+      </w:r>
+      <w:r>
+        <w:rPr>
+          <w:lang w:eastAsia="ru-RU"/>
+        </w:rPr>
+        <w:t>.</w:t>
+      </w:r>
+    </w:p>
+    <w:p>
+      <w:pPr>
+        <w:pStyle w:val="Maintext"/>
+        <w:ind w:left="1353" w:firstLine="0"/>
+        <w:rPr>
+          <w:lang w:eastAsia="ru-RU"/>
+        </w:rPr>
+      </w:pPr>
+      <w:r>
+        <w:rPr>
+          <w:lang w:eastAsia="ru-RU"/>
+        </w:rPr>
+        <w:t>Конкретная задача может быть связана с 1 общей задачей</w:t>
+      </w:r>
+      <w:r>
+        <w:rPr>
+          <w:lang w:eastAsia="ru-RU"/>
+        </w:rPr>
+        <w:t>,</w:t>
+      </w:r>
+      <w:r>
+        <w:rPr>
+          <w:lang w:eastAsia="ru-RU"/>
+        </w:rPr>
+        <w:t xml:space="preserve"> причём может существовать без неё</w:t>
+      </w:r>
+      <w:r>
+        <w:rPr>
+          <w:lang w:eastAsia="ru-RU"/>
+        </w:rPr>
+        <w:t>.</w:t>
       </w:r>
     </w:p>
     <w:p>
@@ -11608,6 +12073,21 @@
     </w:p>
     <w:p>
       <w:pPr>
+        <w:pStyle w:val="Maintext"/>
+        <w:ind w:left="644"/>
+        <w:rPr>
+          <w:lang w:eastAsia="ru-RU"/>
+        </w:rPr>
+      </w:pPr>
+      <w:r>
+        <w:rPr>
+          <w:lang w:eastAsia="ru-RU"/>
+        </w:rPr>
+        <w:t>Сохранение задач должно происходить в БД локально на устройстве;</w:t>
+      </w:r>
+    </w:p>
+    <w:p>
+      <w:pPr>
         <w:pStyle w:val="ListStyle"/>
         <w:numPr>
           <w:ilvl w:val="1"/>
@@ -11623,7 +12103,39 @@
           <w:bCs/>
           <w:lang w:eastAsia="ru-RU"/>
         </w:rPr>
-        <w:t>Сохранение задач должно происходить в БД локально на устройстве;</w:t>
+        <w:t>Редактирова</w:t>
+      </w:r>
+      <w:r>
+        <w:rPr>
+          <w:bCs/>
+          <w:lang w:eastAsia="ru-RU"/>
+        </w:rPr>
+        <w:t>ние</w:t>
+      </w:r>
+      <w:r>
+        <w:rPr>
+          <w:bCs/>
+          <w:lang w:eastAsia="ru-RU"/>
+        </w:rPr>
+        <w:t xml:space="preserve"> данные уже созданных задач;</w:t>
+      </w:r>
+    </w:p>
+    <w:p>
+      <w:pPr>
+        <w:pStyle w:val="Maintext"/>
+        <w:ind w:left="1353" w:firstLine="0"/>
+        <w:rPr>
+          <w:lang w:val="en-US" w:eastAsia="ru-RU"/>
+        </w:rPr>
+      </w:pPr>
+      <w:r>
+        <w:t>Должна быть реализована возможность редактирования всех видов задач. Редактирование включает все поля</w:t>
+      </w:r>
+      <w:r>
+        <w:rPr>
+          <w:lang w:val="en-US" w:eastAsia="ru-RU"/>
+        </w:rPr>
+        <w:t>.</w:t>
       </w:r>
     </w:p>
     <w:p>
@@ -11643,68 +12155,14 @@
           <w:bCs/>
           <w:lang w:eastAsia="ru-RU"/>
         </w:rPr>
-        <w:t>Редактирова</w:t>
+        <w:t>Создание тегов</w:t>
       </w:r>
       <w:r>
         <w:rPr>
           <w:bCs/>
-          <w:lang w:eastAsia="ru-RU"/>
-        </w:rPr>
-        <w:t>ние</w:t>
-      </w:r>
-      <w:r>
-        <w:rPr>
-          <w:bCs/>
-          <w:lang w:eastAsia="ru-RU"/>
-        </w:rPr>
-        <w:t xml:space="preserve"> данные уже созданных задач;</w:t>
-      </w:r>
-    </w:p>
-    <w:p>
-      <w:pPr>
-        <w:pStyle w:val="Maintext"/>
-        <w:ind w:left="1353" w:firstLine="0"/>
-        <w:rPr>
-          <w:b/>
-          <w:lang w:eastAsia="ru-RU"/>
-        </w:rPr>
-      </w:pPr>
-      <w:r>
-        <w:rPr>
-          <w:lang w:eastAsia="ru-RU"/>
-        </w:rPr>
-        <w:t>Должна быть реализована возможность редактирования всех данных задачи из</w:t>
-      </w:r>
-      <w:r>
-        <w:rPr>
-          <w:b/>
-          <w:lang w:eastAsia="ru-RU"/>
-        </w:rPr>
-        <w:t xml:space="preserve"> </w:t>
-      </w:r>
-      <w:r>
-        <w:rPr>
-          <w:lang w:eastAsia="ru-RU"/>
-        </w:rPr>
-        <w:t>п</w:t>
-      </w:r>
-      <w:r>
-        <w:rPr>
-          <w:lang w:eastAsia="ru-RU"/>
-        </w:rPr>
-        <w:t>.</w:t>
-      </w:r>
-      <w:r>
-        <w:rPr>
-          <w:lang w:eastAsia="ru-RU"/>
-        </w:rPr>
-        <w:t xml:space="preserve"> 1 п</w:t>
-      </w:r>
-      <w:r>
-        <w:rPr>
-          <w:lang w:eastAsia="ru-RU"/>
-        </w:rPr>
-        <w:t>. 4.1;</w:t>
+          <w:lang w:val="en-US" w:eastAsia="ru-RU"/>
+        </w:rPr>
+        <w:t>;</w:t>
       </w:r>
     </w:p>
     <w:p>
@@ -11724,7 +12182,7 @@
           <w:bCs/>
           <w:lang w:eastAsia="ru-RU"/>
         </w:rPr>
-        <w:t>Удаление созданных задач</w:t>
+        <w:t>Удаление тегов</w:t>
       </w:r>
       <w:r>
         <w:rPr>
@@ -11751,28 +12209,35 @@
           <w:bCs/>
           <w:lang w:eastAsia="ru-RU"/>
         </w:rPr>
-        <w:t>Просмотр</w:t>
+        <w:t>Удаление созданных задач</w:t>
       </w:r>
       <w:r>
         <w:rPr>
           <w:bCs/>
+          <w:lang w:val="en-US" w:eastAsia="ru-RU"/>
+        </w:rPr>
+        <w:t>;</w:t>
+      </w:r>
+    </w:p>
+    <w:p>
+      <w:pPr>
+        <w:pStyle w:val="Maintext"/>
+        <w:ind w:left="1353" w:firstLine="0"/>
+        <w:rPr>
           <w:lang w:eastAsia="ru-RU"/>
         </w:rPr>
-        <w:t xml:space="preserve"> списк</w:t>
-      </w:r>
-      <w:r>
-        <w:rPr>
-          <w:bCs/>
+      </w:pPr>
+      <w:r>
+        <w:rPr>
           <w:lang w:eastAsia="ru-RU"/>
         </w:rPr>
-        <w:t>а</w:t>
-      </w:r>
-      <w:r>
-        <w:rPr>
-          <w:bCs/>
+        <w:t>При удалении связанных задач задача, связанная с удаляемой задачей, не должна удаляться</w:t>
+      </w:r>
+      <w:r>
+        <w:rPr>
           <w:lang w:eastAsia="ru-RU"/>
         </w:rPr>
-        <w:t xml:space="preserve"> задач по тегам;</w:t>
+        <w:t>.</w:t>
       </w:r>
     </w:p>
     <w:p>
@@ -11792,35 +12257,42 @@
           <w:bCs/>
           <w:lang w:eastAsia="ru-RU"/>
         </w:rPr>
-        <w:t>Отображ</w:t>
+        <w:t>Фильтрация по тегам</w:t>
       </w:r>
       <w:r>
         <w:rPr>
           <w:bCs/>
           <w:lang w:eastAsia="ru-RU"/>
         </w:rPr>
-        <w:t>ение</w:t>
-      </w:r>
-      <w:r>
+        <w:t>;</w:t>
+      </w:r>
+    </w:p>
+    <w:p>
+      <w:pPr>
+        <w:pStyle w:val="ListStyle"/>
+        <w:numPr>
+          <w:ilvl w:val="0"/>
+          <w:numId w:val="0"/>
+        </w:numPr>
+        <w:ind w:left="1353"/>
         <w:rPr>
           <w:bCs/>
           <w:lang w:eastAsia="ru-RU"/>
         </w:rPr>
-        <w:t xml:space="preserve"> </w:t>
-      </w:r>
+      </w:pPr>
       <w:r>
         <w:rPr>
           <w:bCs/>
           <w:lang w:eastAsia="ru-RU"/>
         </w:rPr>
-        <w:t>дней</w:t>
+        <w:t>Для отображаемого списка задач любого вида должна быть возможность фильтрации по нескольким выбранным тегам</w:t>
       </w:r>
       <w:r>
         <w:rPr>
           <w:bCs/>
           <w:lang w:eastAsia="ru-RU"/>
         </w:rPr>
-        <w:t xml:space="preserve"> с конкретными задачами понедельно в виде календаря;</w:t>
+        <w:t>.</w:t>
       </w:r>
     </w:p>
     <w:p>
@@ -11840,14 +12312,311 @@
           <w:bCs/>
           <w:lang w:eastAsia="ru-RU"/>
         </w:rPr>
-        <w:t>Отображение общих задач</w:t>
+        <w:t>Понедельное о</w:t>
       </w:r>
       <w:r>
         <w:rPr>
           <w:bCs/>
-          <w:lang w:val="en-US" w:eastAsia="ru-RU"/>
+          <w:lang w:eastAsia="ru-RU"/>
+        </w:rPr>
+        <w:t>тображ</w:t>
+      </w:r>
+      <w:r>
+        <w:rPr>
+          <w:bCs/>
+          <w:lang w:eastAsia="ru-RU"/>
+        </w:rPr>
+        <w:t>ение</w:t>
+      </w:r>
+      <w:r>
+        <w:rPr>
+          <w:bCs/>
+          <w:lang w:eastAsia="ru-RU"/>
+        </w:rPr>
+        <w:t xml:space="preserve"> </w:t>
+      </w:r>
+      <w:r>
+        <w:rPr>
+          <w:bCs/>
+          <w:lang w:eastAsia="ru-RU"/>
+        </w:rPr>
+        <w:t>дней</w:t>
+      </w:r>
+      <w:r>
+        <w:rPr>
+          <w:bCs/>
+          <w:lang w:eastAsia="ru-RU"/>
+        </w:rPr>
+        <w:t xml:space="preserve"> с конкретными задачами;</w:t>
+      </w:r>
+    </w:p>
+    <w:p>
+      <w:pPr>
+        <w:pStyle w:val="Maintext"/>
+        <w:ind w:left="644"/>
+        <w:rPr>
+          <w:lang w:eastAsia="ru-RU"/>
+        </w:rPr>
+      </w:pPr>
+      <w:r>
+        <w:rPr>
+          <w:lang w:eastAsia="ru-RU"/>
+        </w:rPr>
+        <w:lastRenderedPageBreak/>
+        <w:t>Задачи отображаются с</w:t>
+      </w:r>
+      <w:r>
+        <w:rPr>
+          <w:lang w:eastAsia="ru-RU"/>
+        </w:rPr>
+        <w:t>:</w:t>
+      </w:r>
+      <w:r>
+        <w:rPr>
+          <w:lang w:eastAsia="ru-RU"/>
+        </w:rPr>
+        <w:t xml:space="preserve"> </w:t>
+      </w:r>
+    </w:p>
+    <w:p>
+      <w:pPr>
+        <w:pStyle w:val="ListStyle"/>
+        <w:numPr>
+          <w:ilvl w:val="0"/>
+          <w:numId w:val="70"/>
+        </w:numPr>
+        <w:rPr>
+          <w:bCs/>
+          <w:lang w:eastAsia="ru-RU"/>
+        </w:rPr>
+      </w:pPr>
+      <w:r>
+        <w:rPr>
+          <w:bCs/>
+          <w:lang w:eastAsia="ru-RU"/>
+        </w:rPr>
+        <w:t>В</w:t>
+      </w:r>
+      <w:r>
+        <w:rPr>
+          <w:bCs/>
+          <w:lang w:eastAsia="ru-RU"/>
+        </w:rPr>
+        <w:t>ременем начала</w:t>
+      </w:r>
+      <w:r>
+        <w:rPr>
+          <w:bCs/>
+          <w:lang w:eastAsia="ru-RU"/>
         </w:rPr>
         <w:t>;</w:t>
+      </w:r>
+    </w:p>
+    <w:p>
+      <w:pPr>
+        <w:pStyle w:val="ListStyle"/>
+        <w:numPr>
+          <w:ilvl w:val="0"/>
+          <w:numId w:val="70"/>
+        </w:numPr>
+        <w:rPr>
+          <w:bCs/>
+          <w:lang w:eastAsia="ru-RU"/>
+        </w:rPr>
+      </w:pPr>
+      <w:r>
+        <w:rPr>
+          <w:bCs/>
+          <w:lang w:eastAsia="ru-RU"/>
+        </w:rPr>
+        <w:t xml:space="preserve">Временем </w:t>
+      </w:r>
+      <w:r>
+        <w:rPr>
+          <w:bCs/>
+          <w:lang w:eastAsia="ru-RU"/>
+        </w:rPr>
+        <w:t>конца</w:t>
+      </w:r>
+      <w:r>
+        <w:rPr>
+          <w:bCs/>
+          <w:lang w:eastAsia="ru-RU"/>
+        </w:rPr>
+        <w:t xml:space="preserve"> </w:t>
+      </w:r>
+    </w:p>
+    <w:p>
+      <w:pPr>
+        <w:pStyle w:val="ListStyle"/>
+        <w:numPr>
+          <w:ilvl w:val="0"/>
+          <w:numId w:val="70"/>
+        </w:numPr>
+        <w:rPr>
+          <w:bCs/>
+          <w:lang w:eastAsia="ru-RU"/>
+        </w:rPr>
+      </w:pPr>
+      <w:r>
+        <w:rPr>
+          <w:bCs/>
+          <w:lang w:eastAsia="ru-RU"/>
+        </w:rPr>
+        <w:t>Н</w:t>
+      </w:r>
+      <w:r>
+        <w:rPr>
+          <w:bCs/>
+          <w:lang w:eastAsia="ru-RU"/>
+        </w:rPr>
+        <w:t>азванием</w:t>
+      </w:r>
+      <w:r>
+        <w:rPr>
+          <w:bCs/>
+          <w:lang w:eastAsia="ru-RU"/>
+        </w:rPr>
+        <w:t>;</w:t>
+      </w:r>
+      <w:r>
+        <w:rPr>
+          <w:bCs/>
+          <w:lang w:eastAsia="ru-RU"/>
+        </w:rPr>
+        <w:t xml:space="preserve"> </w:t>
+      </w:r>
+    </w:p>
+    <w:p>
+      <w:pPr>
+        <w:pStyle w:val="ListStyle"/>
+        <w:numPr>
+          <w:ilvl w:val="0"/>
+          <w:numId w:val="70"/>
+        </w:numPr>
+        <w:rPr>
+          <w:bCs/>
+          <w:lang w:eastAsia="ru-RU"/>
+        </w:rPr>
+      </w:pPr>
+      <w:r>
+        <w:rPr>
+          <w:bCs/>
+          <w:lang w:eastAsia="ru-RU"/>
+        </w:rPr>
+        <w:t>С</w:t>
+      </w:r>
+      <w:r>
+        <w:rPr>
+          <w:bCs/>
+          <w:lang w:eastAsia="ru-RU"/>
+        </w:rPr>
+        <w:t>писком тегов</w:t>
+      </w:r>
+      <w:r>
+        <w:rPr>
+          <w:bCs/>
+          <w:lang w:eastAsia="ru-RU"/>
+        </w:rPr>
+        <w:t>;</w:t>
+      </w:r>
+      <w:r>
+        <w:rPr>
+          <w:bCs/>
+          <w:lang w:eastAsia="ru-RU"/>
+        </w:rPr>
+        <w:t xml:space="preserve"> </w:t>
+      </w:r>
+    </w:p>
+    <w:p>
+      <w:pPr>
+        <w:pStyle w:val="ListStyle"/>
+        <w:numPr>
+          <w:ilvl w:val="0"/>
+          <w:numId w:val="70"/>
+        </w:numPr>
+        <w:rPr>
+          <w:bCs/>
+          <w:lang w:eastAsia="ru-RU"/>
+        </w:rPr>
+      </w:pPr>
+      <w:r>
+        <w:rPr>
+          <w:bCs/>
+          <w:lang w:eastAsia="ru-RU"/>
+        </w:rPr>
+        <w:t>Ф</w:t>
+      </w:r>
+      <w:r>
+        <w:rPr>
+          <w:bCs/>
+          <w:lang w:eastAsia="ru-RU"/>
+        </w:rPr>
+        <w:t>лагом выполнения</w:t>
+      </w:r>
+      <w:r>
+        <w:rPr>
+          <w:bCs/>
+          <w:lang w:eastAsia="ru-RU"/>
+        </w:rPr>
+        <w:t>;</w:t>
+      </w:r>
+    </w:p>
+    <w:p>
+      <w:pPr>
+        <w:pStyle w:val="Maintext"/>
+        <w:ind w:left="708" w:firstLine="1"/>
+        <w:rPr>
+          <w:lang w:eastAsia="ru-RU"/>
+        </w:rPr>
+      </w:pPr>
+      <w:r>
+        <w:rPr>
+          <w:lang w:eastAsia="ru-RU"/>
+        </w:rPr>
+        <w:t>Причём количество отображаемых тегов не должно превышать 2</w:t>
+      </w:r>
+      <w:r>
+        <w:rPr>
+          <w:lang w:eastAsia="ru-RU"/>
+        </w:rPr>
+        <w:t>.</w:t>
+      </w:r>
+      <w:r>
+        <w:rPr>
+          <w:lang w:eastAsia="ru-RU"/>
+        </w:rPr>
+        <w:t xml:space="preserve"> Есть текущее дата позже даты конца (с учётом времени)</w:t>
+      </w:r>
+      <w:r>
+        <w:rPr>
+          <w:lang w:eastAsia="ru-RU"/>
+        </w:rPr>
+        <w:t>,</w:t>
+      </w:r>
+      <w:r>
+        <w:rPr>
+          <w:lang w:eastAsia="ru-RU"/>
+        </w:rPr>
+        <w:t xml:space="preserve"> то задача должна выделяться</w:t>
+      </w:r>
+      <w:r>
+        <w:rPr>
+          <w:lang w:eastAsia="ru-RU"/>
+        </w:rPr>
+        <w:t xml:space="preserve"> </w:t>
+      </w:r>
+      <w:r>
+        <w:rPr>
+          <w:lang w:eastAsia="ru-RU"/>
+        </w:rPr>
+        <w:t>как прошедшая</w:t>
+      </w:r>
+      <w:r>
+        <w:rPr>
+          <w:lang w:eastAsia="ru-RU"/>
+        </w:rPr>
+        <w:t>.</w:t>
       </w:r>
     </w:p>
     <w:p>
@@ -11867,41 +12636,20 @@
           <w:bCs/>
           <w:lang w:eastAsia="ru-RU"/>
         </w:rPr>
-        <w:t xml:space="preserve">Интеграция </w:t>
-      </w:r>
-      <w:r>
-        <w:rPr>
-          <w:bCs/>
-          <w:lang w:val="en-US" w:eastAsia="ru-RU"/>
-        </w:rPr>
-        <w:t>c</w:t>
+        <w:t>Подробный просмотр всех видов задач</w:t>
       </w:r>
       <w:r>
         <w:rPr>
           <w:bCs/>
           <w:lang w:eastAsia="ru-RU"/>
         </w:rPr>
-        <w:t xml:space="preserve"> встроенным приложением “Календарь” </w:t>
-      </w:r>
-      <w:r>
-        <w:rPr>
-          <w:bCs/>
-          <w:lang w:val="en-US" w:eastAsia="ru-RU"/>
-        </w:rPr>
-        <w:t>iOS</w:t>
-      </w:r>
-      <w:r>
-        <w:rPr>
-          <w:bCs/>
-          <w:lang w:eastAsia="ru-RU"/>
-        </w:rPr>
         <w:t>;</w:t>
       </w:r>
     </w:p>
     <w:p>
       <w:pPr>
         <w:pStyle w:val="Maintext"/>
-        <w:ind w:left="1353" w:firstLine="64"/>
+        <w:ind w:left="1353" w:firstLine="1"/>
         <w:rPr>
           <w:lang w:eastAsia="ru-RU"/>
         </w:rPr>
@@ -11910,85 +12658,31 @@
         <w:rPr>
           <w:lang w:eastAsia="ru-RU"/>
         </w:rPr>
-        <w:t xml:space="preserve">Все виды задач </w:t>
+        <w:t xml:space="preserve">При нажатии на задачу любого вида </w:t>
       </w:r>
       <w:r>
         <w:rPr>
           <w:lang w:eastAsia="ru-RU"/>
         </w:rPr>
-        <w:t xml:space="preserve">после создания </w:t>
+        <w:t>должна отображаться вся информация о задаче</w:t>
       </w:r>
       <w:r>
         <w:rPr>
           <w:lang w:eastAsia="ru-RU"/>
         </w:rPr>
-        <w:t xml:space="preserve">можно </w:t>
+        <w:t>,</w:t>
       </w:r>
       <w:r>
         <w:rPr>
           <w:lang w:eastAsia="ru-RU"/>
         </w:rPr>
-        <w:t>перенести во встроенное приложение</w:t>
+        <w:t xml:space="preserve"> исключая флаг</w:t>
       </w:r>
       <w:r>
         <w:rPr>
           <w:lang w:eastAsia="ru-RU"/>
         </w:rPr>
-        <w:t xml:space="preserve"> </w:t>
-      </w:r>
-      <w:r>
-        <w:rPr>
-          <w:lang w:eastAsia="ru-RU"/>
-        </w:rPr>
-        <w:t>“К</w:t>
-      </w:r>
-      <w:r>
-        <w:rPr>
-          <w:lang w:eastAsia="ru-RU"/>
-        </w:rPr>
-        <w:t>алендар</w:t>
-      </w:r>
-      <w:r>
-        <w:rPr>
-          <w:lang w:eastAsia="ru-RU"/>
-        </w:rPr>
-        <w:t>ь”</w:t>
-      </w:r>
-      <w:r>
-        <w:rPr>
-          <w:lang w:eastAsia="ru-RU"/>
-        </w:rPr>
-        <w:t xml:space="preserve"> </w:t>
-      </w:r>
-      <w:r>
-        <w:rPr>
-          <w:lang w:eastAsia="ru-RU"/>
-        </w:rPr>
-        <w:t xml:space="preserve">в ОС </w:t>
-      </w:r>
-      <w:r>
-        <w:rPr>
-          <w:lang w:val="en-US" w:eastAsia="ru-RU"/>
-        </w:rPr>
-        <w:t>iOS</w:t>
-      </w:r>
-      <w:r>
-        <w:rPr>
-          <w:lang w:eastAsia="ru-RU"/>
-        </w:rPr>
-        <w:t xml:space="preserve"> </w:t>
-      </w:r>
-      <w:r>
-        <w:rPr>
-          <w:lang w:eastAsia="ru-RU"/>
-        </w:rPr>
-        <w:t>при</w:t>
-      </w:r>
-      <w:r>
-        <w:rPr>
-          <w:lang w:eastAsia="ru-RU"/>
-        </w:rPr>
-        <w:t xml:space="preserve"> желании пользователя.</w:t>
+        <w:t>;</w:t>
       </w:r>
     </w:p>
     <w:p>
@@ -12008,6 +12702,463 @@
           <w:bCs/>
           <w:lang w:eastAsia="ru-RU"/>
         </w:rPr>
+        <w:t>Отображение</w:t>
+      </w:r>
+      <w:r>
+        <w:rPr>
+          <w:bCs/>
+          <w:lang w:eastAsia="ru-RU"/>
+        </w:rPr>
+        <w:t xml:space="preserve"> списка</w:t>
+      </w:r>
+      <w:r>
+        <w:rPr>
+          <w:bCs/>
+          <w:lang w:eastAsia="ru-RU"/>
+        </w:rPr>
+        <w:t xml:space="preserve"> отложенных задач</w:t>
+      </w:r>
+      <w:r>
+        <w:rPr>
+          <w:bCs/>
+          <w:lang w:val="en-US" w:eastAsia="ru-RU"/>
+        </w:rPr>
+        <w:t>;</w:t>
+      </w:r>
+    </w:p>
+    <w:p>
+      <w:pPr>
+        <w:pStyle w:val="Maintext"/>
+        <w:ind w:left="1353" w:firstLine="0"/>
+        <w:rPr>
+          <w:lang w:eastAsia="ru-RU"/>
+        </w:rPr>
+      </w:pPr>
+      <w:r>
+        <w:rPr>
+          <w:lang w:eastAsia="ru-RU"/>
+        </w:rPr>
+        <w:t>Отображается так же, как список конкретных задач</w:t>
+      </w:r>
+      <w:r>
+        <w:rPr>
+          <w:lang w:eastAsia="ru-RU"/>
+        </w:rPr>
+        <w:t>,</w:t>
+      </w:r>
+      <w:r>
+        <w:rPr>
+          <w:lang w:eastAsia="ru-RU"/>
+        </w:rPr>
+        <w:t xml:space="preserve"> за исключением дат</w:t>
+      </w:r>
+      <w:r>
+        <w:rPr>
+          <w:lang w:eastAsia="ru-RU"/>
+        </w:rPr>
+        <w:t xml:space="preserve"> </w:t>
+      </w:r>
+      <w:r>
+        <w:rPr>
+          <w:lang w:eastAsia="ru-RU"/>
+        </w:rPr>
+        <w:t>начала и конца выполнения</w:t>
+      </w:r>
+      <w:r>
+        <w:rPr>
+          <w:lang w:eastAsia="ru-RU"/>
+        </w:rPr>
+        <w:t>.</w:t>
+      </w:r>
+    </w:p>
+    <w:p>
+      <w:pPr>
+        <w:pStyle w:val="ListStyle"/>
+        <w:numPr>
+          <w:ilvl w:val="1"/>
+          <w:numId w:val="53"/>
+        </w:numPr>
+        <w:rPr>
+          <w:bCs/>
+          <w:lang w:eastAsia="ru-RU"/>
+        </w:rPr>
+      </w:pPr>
+      <w:r>
+        <w:rPr>
+          <w:bCs/>
+          <w:lang w:eastAsia="ru-RU"/>
+        </w:rPr>
+        <w:t xml:space="preserve">Отображение </w:t>
+      </w:r>
+      <w:r>
+        <w:rPr>
+          <w:bCs/>
+          <w:lang w:eastAsia="ru-RU"/>
+        </w:rPr>
+        <w:t xml:space="preserve">списка </w:t>
+      </w:r>
+      <w:r>
+        <w:rPr>
+          <w:bCs/>
+          <w:lang w:eastAsia="ru-RU"/>
+        </w:rPr>
+        <w:t>общих задач</w:t>
+      </w:r>
+      <w:r>
+        <w:rPr>
+          <w:bCs/>
+          <w:lang w:val="en-US" w:eastAsia="ru-RU"/>
+        </w:rPr>
+        <w:t>;</w:t>
+      </w:r>
+    </w:p>
+    <w:p>
+      <w:pPr>
+        <w:pStyle w:val="Maintext"/>
+        <w:ind w:left="1416" w:firstLine="1"/>
+        <w:rPr>
+          <w:lang w:eastAsia="ru-RU"/>
+        </w:rPr>
+      </w:pPr>
+      <w:r>
+        <w:rPr>
+          <w:lang w:eastAsia="ru-RU"/>
+        </w:rPr>
+        <w:t>Список отображается как выпадающий список</w:t>
+      </w:r>
+      <w:r>
+        <w:rPr>
+          <w:lang w:eastAsia="ru-RU"/>
+        </w:rPr>
+        <w:t>.</w:t>
+      </w:r>
+      <w:r>
+        <w:rPr>
+          <w:lang w:eastAsia="ru-RU"/>
+        </w:rPr>
+        <w:t xml:space="preserve"> Списки группируются по датам дедлайнов задач (исключая время)</w:t>
+      </w:r>
+      <w:r>
+        <w:rPr>
+          <w:lang w:eastAsia="ru-RU"/>
+        </w:rPr>
+        <w:t>,</w:t>
+      </w:r>
+      <w:r>
+        <w:rPr>
+          <w:lang w:eastAsia="ru-RU"/>
+        </w:rPr>
+        <w:t xml:space="preserve"> которые тоже отображаются на экране</w:t>
+      </w:r>
+      <w:r>
+        <w:rPr>
+          <w:lang w:eastAsia="ru-RU"/>
+        </w:rPr>
+        <w:t xml:space="preserve">. </w:t>
+      </w:r>
+    </w:p>
+    <w:p>
+      <w:pPr>
+        <w:pStyle w:val="Maintext"/>
+        <w:ind w:left="1004" w:firstLine="413"/>
+      </w:pPr>
+      <w:r>
+        <w:t>Задачи отображаются с:</w:t>
+      </w:r>
+    </w:p>
+    <w:p>
+      <w:pPr>
+        <w:pStyle w:val="ListStyle"/>
+        <w:numPr>
+          <w:ilvl w:val="0"/>
+          <w:numId w:val="71"/>
+        </w:numPr>
+        <w:rPr>
+          <w:bCs/>
+          <w:lang w:eastAsia="ru-RU"/>
+        </w:rPr>
+      </w:pPr>
+      <w:r>
+        <w:rPr>
+          <w:bCs/>
+          <w:lang w:eastAsia="ru-RU"/>
+        </w:rPr>
+        <w:t>Названием</w:t>
+      </w:r>
+      <w:r>
+        <w:rPr>
+          <w:bCs/>
+          <w:lang w:val="en-US" w:eastAsia="ru-RU"/>
+        </w:rPr>
+        <w:t>;</w:t>
+      </w:r>
+    </w:p>
+    <w:p>
+      <w:pPr>
+        <w:pStyle w:val="ListStyle"/>
+        <w:numPr>
+          <w:ilvl w:val="0"/>
+          <w:numId w:val="71"/>
+        </w:numPr>
+        <w:rPr>
+          <w:bCs/>
+          <w:lang w:eastAsia="ru-RU"/>
+        </w:rPr>
+      </w:pPr>
+      <w:r>
+        <w:rPr>
+          <w:bCs/>
+          <w:lang w:eastAsia="ru-RU"/>
+        </w:rPr>
+        <w:t>Списком тегов</w:t>
+      </w:r>
+      <w:r>
+        <w:rPr>
+          <w:bCs/>
+          <w:lang w:val="en-US" w:eastAsia="ru-RU"/>
+        </w:rPr>
+        <w:t>;</w:t>
+      </w:r>
+    </w:p>
+    <w:p>
+      <w:pPr>
+        <w:pStyle w:val="ListStyle"/>
+        <w:numPr>
+          <w:ilvl w:val="0"/>
+          <w:numId w:val="71"/>
+        </w:numPr>
+        <w:rPr>
+          <w:bCs/>
+          <w:lang w:eastAsia="ru-RU"/>
+        </w:rPr>
+      </w:pPr>
+      <w:r>
+        <w:rPr>
+          <w:bCs/>
+          <w:lang w:eastAsia="ru-RU"/>
+        </w:rPr>
+        <w:t>Датой дедлайна (включая время)</w:t>
+      </w:r>
+      <w:r>
+        <w:rPr>
+          <w:bCs/>
+          <w:lang w:val="en-US" w:eastAsia="ru-RU"/>
+        </w:rPr>
+        <w:t>;</w:t>
+      </w:r>
+    </w:p>
+    <w:p>
+      <w:pPr>
+        <w:pStyle w:val="ListStyle"/>
+        <w:numPr>
+          <w:ilvl w:val="0"/>
+          <w:numId w:val="71"/>
+        </w:numPr>
+        <w:rPr>
+          <w:bCs/>
+          <w:lang w:eastAsia="ru-RU"/>
+        </w:rPr>
+      </w:pPr>
+      <w:r>
+        <w:rPr>
+          <w:bCs/>
+          <w:lang w:eastAsia="ru-RU"/>
+        </w:rPr>
+        <w:t>Прогрессом</w:t>
+      </w:r>
+    </w:p>
+    <w:p>
+      <w:pPr>
+        <w:pStyle w:val="Maintext"/>
+        <w:ind w:left="1004" w:firstLine="412"/>
+        <w:rPr>
+          <w:lang w:eastAsia="ru-RU"/>
+        </w:rPr>
+      </w:pPr>
+      <w:r>
+        <w:rPr>
+          <w:lang w:eastAsia="ru-RU"/>
+        </w:rPr>
+        <w:t>Причём если дедлайн совпадает с текущей датой</w:t>
+      </w:r>
+      <w:r>
+        <w:rPr>
+          <w:lang w:eastAsia="ru-RU"/>
+        </w:rPr>
+        <w:t>,</w:t>
+      </w:r>
+      <w:r>
+        <w:rPr>
+          <w:lang w:eastAsia="ru-RU"/>
+        </w:rPr>
+        <w:t xml:space="preserve"> то он должен выделяться</w:t>
+      </w:r>
+      <w:r>
+        <w:rPr>
+          <w:lang w:eastAsia="ru-RU"/>
+        </w:rPr>
+        <w:t>.</w:t>
+      </w:r>
+    </w:p>
+    <w:p>
+      <w:pPr>
+        <w:pStyle w:val="ListStyle"/>
+        <w:numPr>
+          <w:ilvl w:val="1"/>
+          <w:numId w:val="53"/>
+        </w:numPr>
+        <w:rPr>
+          <w:bCs/>
+          <w:lang w:eastAsia="ru-RU"/>
+        </w:rPr>
+      </w:pPr>
+      <w:r>
+        <w:rPr>
+          <w:bCs/>
+          <w:lang w:eastAsia="ru-RU"/>
+        </w:rPr>
+        <w:t xml:space="preserve">Интеграция </w:t>
+      </w:r>
+      <w:r>
+        <w:rPr>
+          <w:bCs/>
+          <w:lang w:val="en-US" w:eastAsia="ru-RU"/>
+        </w:rPr>
+        <w:t>c</w:t>
+      </w:r>
+      <w:r>
+        <w:rPr>
+          <w:bCs/>
+          <w:lang w:eastAsia="ru-RU"/>
+        </w:rPr>
+        <w:t xml:space="preserve"> встроенным приложением “Календарь” </w:t>
+      </w:r>
+      <w:r>
+        <w:rPr>
+          <w:bCs/>
+          <w:lang w:val="en-US" w:eastAsia="ru-RU"/>
+        </w:rPr>
+        <w:t>iOS</w:t>
+      </w:r>
+      <w:r>
+        <w:rPr>
+          <w:bCs/>
+          <w:lang w:eastAsia="ru-RU"/>
+        </w:rPr>
+        <w:t>;</w:t>
+      </w:r>
+    </w:p>
+    <w:p>
+      <w:pPr>
+        <w:pStyle w:val="Maintext"/>
+        <w:ind w:left="1353" w:firstLine="64"/>
+        <w:rPr>
+          <w:lang w:eastAsia="ru-RU"/>
+        </w:rPr>
+      </w:pPr>
+      <w:r>
+        <w:rPr>
+          <w:lang w:eastAsia="ru-RU"/>
+        </w:rPr>
+        <w:t xml:space="preserve">Все виды задач </w:t>
+      </w:r>
+      <w:r>
+        <w:rPr>
+          <w:lang w:eastAsia="ru-RU"/>
+        </w:rPr>
+        <w:t xml:space="preserve">после создания </w:t>
+      </w:r>
+      <w:r>
+        <w:rPr>
+          <w:lang w:eastAsia="ru-RU"/>
+        </w:rPr>
+        <w:t xml:space="preserve">можно </w:t>
+      </w:r>
+      <w:r>
+        <w:rPr>
+          <w:lang w:eastAsia="ru-RU"/>
+        </w:rPr>
+        <w:t>перенести во встроенное приложение</w:t>
+      </w:r>
+      <w:r>
+        <w:rPr>
+          <w:lang w:eastAsia="ru-RU"/>
+        </w:rPr>
+        <w:t xml:space="preserve"> </w:t>
+      </w:r>
+      <w:r>
+        <w:rPr>
+          <w:lang w:eastAsia="ru-RU"/>
+        </w:rPr>
+        <w:t>“К</w:t>
+      </w:r>
+      <w:r>
+        <w:rPr>
+          <w:lang w:eastAsia="ru-RU"/>
+        </w:rPr>
+        <w:t>алендар</w:t>
+      </w:r>
+      <w:r>
+        <w:rPr>
+          <w:lang w:eastAsia="ru-RU"/>
+        </w:rPr>
+        <w:t>ь”</w:t>
+      </w:r>
+      <w:r>
+        <w:rPr>
+          <w:lang w:eastAsia="ru-RU"/>
+        </w:rPr>
+        <w:t xml:space="preserve"> </w:t>
+      </w:r>
+      <w:r>
+        <w:rPr>
+          <w:lang w:eastAsia="ru-RU"/>
+        </w:rPr>
+        <w:t xml:space="preserve">в ОС </w:t>
+      </w:r>
+      <w:r>
+        <w:rPr>
+          <w:lang w:val="en-US" w:eastAsia="ru-RU"/>
+        </w:rPr>
+        <w:t>iOS</w:t>
+      </w:r>
+      <w:r>
+        <w:rPr>
+          <w:lang w:eastAsia="ru-RU"/>
+        </w:rPr>
+        <w:t xml:space="preserve"> </w:t>
+      </w:r>
+      <w:r>
+        <w:rPr>
+          <w:lang w:eastAsia="ru-RU"/>
+        </w:rPr>
+        <w:t>при</w:t>
+      </w:r>
+      <w:r>
+        <w:rPr>
+          <w:lang w:eastAsia="ru-RU"/>
+        </w:rPr>
+        <w:t xml:space="preserve"> желании пользователя.</w:t>
+      </w:r>
+    </w:p>
+    <w:p>
+      <w:pPr>
+        <w:pStyle w:val="ListStyle"/>
+        <w:numPr>
+          <w:ilvl w:val="1"/>
+          <w:numId w:val="53"/>
+        </w:numPr>
+        <w:rPr>
+          <w:bCs/>
+          <w:lang w:eastAsia="ru-RU"/>
+        </w:rPr>
+      </w:pPr>
+      <w:r>
+        <w:rPr>
+          <w:bCs/>
+          <w:lang w:eastAsia="ru-RU"/>
+        </w:rPr>
+        <w:lastRenderedPageBreak/>
         <w:t xml:space="preserve">Интеграция с встроенным приложением “Напоминания” </w:t>
       </w:r>
       <w:r>
@@ -12270,7 +13421,6 @@
           <w:bCs/>
           <w:lang w:eastAsia="ru-RU"/>
         </w:rPr>
-        <w:lastRenderedPageBreak/>
         <w:t>темная тема, системная тема. При выборе темы, экраны приложения</w:t>
       </w:r>
     </w:p>
@@ -12528,6 +13678,7 @@
           <w:rStyle w:val="normaltextrun"/>
           <w:bCs/>
         </w:rPr>
+        <w:lastRenderedPageBreak/>
         <w:t>Любое действие внутри одного экрана должно выполняться не более чем за 0.3 секунды</w:t>
       </w:r>
       <w:r>
@@ -12595,7 +13746,6 @@
       </w:pPr>
       <w:bookmarkStart w:id="18" w:name="_Toc158919853"/>
       <w:r>
-        <w:lastRenderedPageBreak/>
         <w:t>Требования к надежности</w:t>
       </w:r>
       <w:bookmarkEnd w:id="18"/>
@@ -12819,6 +13969,7 @@
       </w:pPr>
       <w:bookmarkStart w:id="23" w:name="_Toc158919858"/>
       <w:r>
+        <w:lastRenderedPageBreak/>
         <w:t>Требования к составу и параметрам технических средств</w:t>
       </w:r>
       <w:bookmarkEnd w:id="23"/>
@@ -12905,7 +14056,6 @@
           <w:bCs/>
           <w:lang w:eastAsia="ru-RU"/>
         </w:rPr>
-        <w:lastRenderedPageBreak/>
         <w:t xml:space="preserve">Мобильное устройство на базе операционной системы iOS (15.0 и выше), </w:t>
       </w:r>
       <w:r>
@@ -13060,15 +14210,7 @@
         <w:t xml:space="preserve"> </w:t>
       </w:r>
       <w:r>
-        <w:t xml:space="preserve">программой, является операционная система </w:t>
-      </w:r>
-      <w:proofErr w:type="spellStart"/>
-      <w:r>
-        <w:t>iOS</w:t>
-      </w:r>
-      <w:proofErr w:type="spellEnd"/>
-      <w:r>
-        <w:t xml:space="preserve"> 15.0 или выше.</w:t>
+        <w:t>программой, является операционная система iOS 15.0 или выше.</w:t>
       </w:r>
     </w:p>
     <w:p>
@@ -13159,7 +14301,11 @@
         <w:t xml:space="preserve"> </w:t>
       </w:r>
       <w:r>
-        <w:t>реализацию приложения (исполняемые файлы, набор готовых к работе скриптов и</w:t>
+        <w:t xml:space="preserve">реализацию приложения </w:t>
+      </w:r>
+      <w:r>
+        <w:lastRenderedPageBreak/>
+        <w:t>(исполняемые файлы, набор готовых к работе скриптов и</w:t>
       </w:r>
       <w:r>
         <w:t xml:space="preserve"> </w:t>
@@ -13224,7 +14370,6 @@
       </w:pPr>
       <w:bookmarkStart w:id="32" w:name="_Toc158919867"/>
       <w:r>
-        <w:lastRenderedPageBreak/>
         <w:t>ТРЕБОВАНИЯ К ПРОГРАММНОЙ ДОКУМЕНТАЦИИ</w:t>
       </w:r>
       <w:bookmarkEnd w:id="32"/>
@@ -13493,7 +14638,11 @@
         <w:t xml:space="preserve"> </w:t>
       </w:r>
       <w:r>
-        <w:t xml:space="preserve">курсового проекта, отчёт из системы «Антиплагиат», а также другие необходимые материалы должны быть загружены одним или несколькими архивами в проект дисциплины «Курсовой проект» в личном кабинете в информационной образовательной среде </w:t>
+        <w:t xml:space="preserve">курсового проекта, отчёт из системы «Антиплагиат», а также другие необходимые материалы должны быть загружены одним или несколькими архивами в проект дисциплины «Курсовой проект» в личном кабинете в </w:t>
+      </w:r>
+      <w:r>
+        <w:lastRenderedPageBreak/>
+        <w:t xml:space="preserve">информационной образовательной среде </w:t>
       </w:r>
       <w:proofErr w:type="spellStart"/>
       <w:r>
@@ -26401,7 +27550,7 @@
         <w:rFonts w:ascii="Wingdings" w:hAnsi="Wingdings" w:hint="default"/>
       </w:rPr>
     </w:lvl>
-    <w:lvl w:ilvl="3" w:tplc="04090001" w:tentative="1">
+    <w:lvl w:ilvl="3" w:tplc="04090001">
       <w:start w:val="1"/>
       <w:numFmt w:val="bullet"/>
       <w:lvlText w:val=""/>
@@ -29341,6 +30490,119 @@
     </w:lvl>
   </w:abstractNum>
   <w:abstractNum w:abstractNumId="32" w15:restartNumberingAfterBreak="0">
+    <w:nsid w:val="370A3CDC"/>
+    <w:multiLevelType w:val="hybridMultilevel"/>
+    <w:tmpl w:val="F75ADC36"/>
+    <w:lvl w:ilvl="0" w:tplc="04090001">
+      <w:start w:val="1"/>
+      <w:numFmt w:val="bullet"/>
+      <w:lvlText w:val=""/>
+      <w:lvlJc w:val="left"/>
+      <w:pPr>
+        <w:ind w:left="2073" w:hanging="360"/>
+      </w:pPr>
+      <w:rPr>
+        <w:rFonts w:ascii="Symbol" w:hAnsi="Symbol" w:hint="default"/>
+      </w:rPr>
+    </w:lvl>
+    <w:lvl w:ilvl="1" w:tplc="04090003" w:tentative="1">
+      <w:start w:val="1"/>
+      <w:numFmt w:val="bullet"/>
+      <w:lvlText w:val="o"/>
+      <w:lvlJc w:val="left"/>
+      <w:pPr>
+        <w:ind w:left="2793" w:hanging="360"/>
+      </w:pPr>
+      <w:rPr>
+        <w:rFonts w:ascii="Courier New" w:hAnsi="Courier New" w:cs="Courier New" w:hint="default"/>
+      </w:rPr>
+    </w:lvl>
+    <w:lvl w:ilvl="2" w:tplc="04090005" w:tentative="1">
+      <w:start w:val="1"/>
+      <w:numFmt w:val="bullet"/>
+      <w:lvlText w:val=""/>
+      <w:lvlJc w:val="left"/>
+      <w:pPr>
+        <w:ind w:left="3513" w:hanging="360"/>
+      </w:pPr>
+      <w:rPr>
+        <w:rFonts w:ascii="Wingdings" w:hAnsi="Wingdings" w:hint="default"/>
+      </w:rPr>
+    </w:lvl>
+    <w:lvl w:ilvl="3" w:tplc="04090001" w:tentative="1">
+      <w:start w:val="1"/>
+      <w:numFmt w:val="bullet"/>
+      <w:lvlText w:val=""/>
+      <w:lvlJc w:val="left"/>
+      <w:pPr>
+        <w:ind w:left="4233" w:hanging="360"/>
+      </w:pPr>
+      <w:rPr>
+        <w:rFonts w:ascii="Symbol" w:hAnsi="Symbol" w:hint="default"/>
+      </w:rPr>
+    </w:lvl>
+    <w:lvl w:ilvl="4" w:tplc="04090003" w:tentative="1">
+      <w:start w:val="1"/>
+      <w:numFmt w:val="bullet"/>
+      <w:lvlText w:val="o"/>
+      <w:lvlJc w:val="left"/>
+      <w:pPr>
+        <w:ind w:left="4953" w:hanging="360"/>
+      </w:pPr>
+      <w:rPr>
+        <w:rFonts w:ascii="Courier New" w:hAnsi="Courier New" w:cs="Courier New" w:hint="default"/>
+      </w:rPr>
+    </w:lvl>
+    <w:lvl w:ilvl="5" w:tplc="04090005" w:tentative="1">
+      <w:start w:val="1"/>
+      <w:numFmt w:val="bullet"/>
+      <w:lvlText w:val=""/>
+      <w:lvlJc w:val="left"/>
+      <w:pPr>
+        <w:ind w:left="5673" w:hanging="360"/>
+      </w:pPr>
+      <w:rPr>
+        <w:rFonts w:ascii="Wingdings" w:hAnsi="Wingdings" w:hint="default"/>
+      </w:rPr>
+    </w:lvl>
+    <w:lvl w:ilvl="6" w:tplc="04090001" w:tentative="1">
+      <w:start w:val="1"/>
+      <w:numFmt w:val="bullet"/>
+      <w:lvlText w:val=""/>
+      <w:lvlJc w:val="left"/>
+      <w:pPr>
+        <w:ind w:left="6393" w:hanging="360"/>
+      </w:pPr>
+      <w:rPr>
+        <w:rFonts w:ascii="Symbol" w:hAnsi="Symbol" w:hint="default"/>
+      </w:rPr>
+    </w:lvl>
+    <w:lvl w:ilvl="7" w:tplc="04090003" w:tentative="1">
+      <w:start w:val="1"/>
+      <w:numFmt w:val="bullet"/>
+      <w:lvlText w:val="o"/>
+      <w:lvlJc w:val="left"/>
+      <w:pPr>
+        <w:ind w:left="7113" w:hanging="360"/>
+      </w:pPr>
+      <w:rPr>
+        <w:rFonts w:ascii="Courier New" w:hAnsi="Courier New" w:cs="Courier New" w:hint="default"/>
+      </w:rPr>
+    </w:lvl>
+    <w:lvl w:ilvl="8" w:tplc="04090005" w:tentative="1">
+      <w:start w:val="1"/>
+      <w:numFmt w:val="bullet"/>
+      <w:lvlText w:val=""/>
+      <w:lvlJc w:val="left"/>
+      <w:pPr>
+        <w:ind w:left="7833" w:hanging="360"/>
+      </w:pPr>
+      <w:rPr>
+        <w:rFonts w:ascii="Wingdings" w:hAnsi="Wingdings" w:hint="default"/>
+      </w:rPr>
+    </w:lvl>
+  </w:abstractNum>
+  <w:abstractNum w:abstractNumId="33" w15:restartNumberingAfterBreak="0">
     <w:nsid w:val="376F5594"/>
     <w:multiLevelType w:val="multilevel"/>
     <w:tmpl w:val="04190025"/>
@@ -29427,7 +30689,7 @@
       </w:pPr>
     </w:lvl>
   </w:abstractNum>
-  <w:abstractNum w:abstractNumId="33" w15:restartNumberingAfterBreak="0">
+  <w:abstractNum w:abstractNumId="34" w15:restartNumberingAfterBreak="0">
     <w:nsid w:val="3803158B"/>
     <w:multiLevelType w:val="hybridMultilevel"/>
     <w:tmpl w:val="6AB4EAF0"/>
@@ -29513,7 +30775,7 @@
       </w:pPr>
     </w:lvl>
   </w:abstractNum>
-  <w:abstractNum w:abstractNumId="34" w15:restartNumberingAfterBreak="0">
+  <w:abstractNum w:abstractNumId="35" w15:restartNumberingAfterBreak="0">
     <w:nsid w:val="38EA1726"/>
     <w:multiLevelType w:val="hybridMultilevel"/>
     <w:tmpl w:val="6AB4EAF0"/>
@@ -29599,7 +30861,7 @@
       </w:pPr>
     </w:lvl>
   </w:abstractNum>
-  <w:abstractNum w:abstractNumId="35" w15:restartNumberingAfterBreak="0">
+  <w:abstractNum w:abstractNumId="36" w15:restartNumberingAfterBreak="0">
     <w:nsid w:val="3A051B18"/>
     <w:multiLevelType w:val="hybridMultilevel"/>
     <w:tmpl w:val="0F94DEC6"/>
@@ -29688,7 +30950,7 @@
       </w:pPr>
     </w:lvl>
   </w:abstractNum>
-  <w:abstractNum w:abstractNumId="36" w15:restartNumberingAfterBreak="0">
+  <w:abstractNum w:abstractNumId="37" w15:restartNumberingAfterBreak="0">
     <w:nsid w:val="3CB10F5E"/>
     <w:multiLevelType w:val="hybridMultilevel"/>
     <w:tmpl w:val="6AB4EAF0"/>
@@ -29774,7 +31036,7 @@
       </w:pPr>
     </w:lvl>
   </w:abstractNum>
-  <w:abstractNum w:abstractNumId="37" w15:restartNumberingAfterBreak="0">
+  <w:abstractNum w:abstractNumId="38" w15:restartNumberingAfterBreak="0">
     <w:nsid w:val="400C5D81"/>
     <w:multiLevelType w:val="hybridMultilevel"/>
     <w:tmpl w:val="F07C6D14"/>
@@ -29865,7 +31127,7 @@
       </w:pPr>
     </w:lvl>
   </w:abstractNum>
-  <w:abstractNum w:abstractNumId="38" w15:restartNumberingAfterBreak="0">
+  <w:abstractNum w:abstractNumId="39" w15:restartNumberingAfterBreak="0">
     <w:nsid w:val="417736EE"/>
     <w:multiLevelType w:val="multilevel"/>
     <w:tmpl w:val="1A602BA2"/>
@@ -29978,7 +31240,7 @@
       </w:pPr>
     </w:lvl>
   </w:abstractNum>
-  <w:abstractNum w:abstractNumId="39" w15:restartNumberingAfterBreak="0">
+  <w:abstractNum w:abstractNumId="40" w15:restartNumberingAfterBreak="0">
     <w:nsid w:val="443723B9"/>
     <w:multiLevelType w:val="hybridMultilevel"/>
     <w:tmpl w:val="62C8EC74"/>
@@ -30099,7 +31361,7 @@
       </w:rPr>
     </w:lvl>
   </w:abstractNum>
-  <w:abstractNum w:abstractNumId="40" w15:restartNumberingAfterBreak="0">
+  <w:abstractNum w:abstractNumId="41" w15:restartNumberingAfterBreak="0">
     <w:nsid w:val="463A6CD9"/>
     <w:multiLevelType w:val="hybridMultilevel"/>
     <w:tmpl w:val="BBE00186"/>
@@ -30188,7 +31450,7 @@
       </w:pPr>
     </w:lvl>
   </w:abstractNum>
-  <w:abstractNum w:abstractNumId="41" w15:restartNumberingAfterBreak="0">
+  <w:abstractNum w:abstractNumId="42" w15:restartNumberingAfterBreak="0">
     <w:nsid w:val="46415F08"/>
     <w:multiLevelType w:val="multilevel"/>
     <w:tmpl w:val="6B0C2668"/>
@@ -30304,7 +31566,7 @@
       </w:rPr>
     </w:lvl>
   </w:abstractNum>
-  <w:abstractNum w:abstractNumId="42" w15:restartNumberingAfterBreak="0">
+  <w:abstractNum w:abstractNumId="43" w15:restartNumberingAfterBreak="0">
     <w:nsid w:val="48290405"/>
     <w:multiLevelType w:val="hybridMultilevel"/>
     <w:tmpl w:val="0DAE2C98"/>
@@ -30395,7 +31657,7 @@
       </w:pPr>
     </w:lvl>
   </w:abstractNum>
-  <w:abstractNum w:abstractNumId="43" w15:restartNumberingAfterBreak="0">
+  <w:abstractNum w:abstractNumId="44" w15:restartNumberingAfterBreak="0">
     <w:nsid w:val="4B327B5B"/>
     <w:multiLevelType w:val="hybridMultilevel"/>
     <w:tmpl w:val="61345C7A"/>
@@ -30516,7 +31778,7 @@
       </w:rPr>
     </w:lvl>
   </w:abstractNum>
-  <w:abstractNum w:abstractNumId="44" w15:restartNumberingAfterBreak="0">
+  <w:abstractNum w:abstractNumId="45" w15:restartNumberingAfterBreak="0">
     <w:nsid w:val="4E153487"/>
     <w:multiLevelType w:val="hybridMultilevel"/>
     <w:tmpl w:val="C41C0E2C"/>
@@ -30602,7 +31864,7 @@
       </w:pPr>
     </w:lvl>
   </w:abstractNum>
-  <w:abstractNum w:abstractNumId="45" w15:restartNumberingAfterBreak="0">
+  <w:abstractNum w:abstractNumId="46" w15:restartNumberingAfterBreak="0">
     <w:nsid w:val="56E37BEF"/>
     <w:multiLevelType w:val="multilevel"/>
     <w:tmpl w:val="BB88FBB4"/>
@@ -30715,7 +31977,7 @@
       </w:pPr>
     </w:lvl>
   </w:abstractNum>
-  <w:abstractNum w:abstractNumId="46" w15:restartNumberingAfterBreak="0">
+  <w:abstractNum w:abstractNumId="47" w15:restartNumberingAfterBreak="0">
     <w:nsid w:val="5A9C5E4C"/>
     <w:multiLevelType w:val="hybridMultilevel"/>
     <w:tmpl w:val="CD525A10"/>
@@ -30828,7 +32090,120 @@
       </w:rPr>
     </w:lvl>
   </w:abstractNum>
-  <w:abstractNum w:abstractNumId="47" w15:restartNumberingAfterBreak="0">
+  <w:abstractNum w:abstractNumId="48" w15:restartNumberingAfterBreak="0">
+    <w:nsid w:val="5CA32836"/>
+    <w:multiLevelType w:val="hybridMultilevel"/>
+    <w:tmpl w:val="BBDEDC16"/>
+    <w:lvl w:ilvl="0" w:tplc="04090001">
+      <w:start w:val="1"/>
+      <w:numFmt w:val="bullet"/>
+      <w:lvlText w:val=""/>
+      <w:lvlJc w:val="left"/>
+      <w:pPr>
+        <w:ind w:left="2073" w:hanging="360"/>
+      </w:pPr>
+      <w:rPr>
+        <w:rFonts w:ascii="Symbol" w:hAnsi="Symbol" w:hint="default"/>
+      </w:rPr>
+    </w:lvl>
+    <w:lvl w:ilvl="1" w:tplc="04090003" w:tentative="1">
+      <w:start w:val="1"/>
+      <w:numFmt w:val="bullet"/>
+      <w:lvlText w:val="o"/>
+      <w:lvlJc w:val="left"/>
+      <w:pPr>
+        <w:ind w:left="2793" w:hanging="360"/>
+      </w:pPr>
+      <w:rPr>
+        <w:rFonts w:ascii="Courier New" w:hAnsi="Courier New" w:cs="Courier New" w:hint="default"/>
+      </w:rPr>
+    </w:lvl>
+    <w:lvl w:ilvl="2" w:tplc="04090005" w:tentative="1">
+      <w:start w:val="1"/>
+      <w:numFmt w:val="bullet"/>
+      <w:lvlText w:val=""/>
+      <w:lvlJc w:val="left"/>
+      <w:pPr>
+        <w:ind w:left="3513" w:hanging="360"/>
+      </w:pPr>
+      <w:rPr>
+        <w:rFonts w:ascii="Wingdings" w:hAnsi="Wingdings" w:hint="default"/>
+      </w:rPr>
+    </w:lvl>
+    <w:lvl w:ilvl="3" w:tplc="04090001" w:tentative="1">
+      <w:start w:val="1"/>
+      <w:numFmt w:val="bullet"/>
+      <w:lvlText w:val=""/>
+      <w:lvlJc w:val="left"/>
+      <w:pPr>
+        <w:ind w:left="4233" w:hanging="360"/>
+      </w:pPr>
+      <w:rPr>
+        <w:rFonts w:ascii="Symbol" w:hAnsi="Symbol" w:hint="default"/>
+      </w:rPr>
+    </w:lvl>
+    <w:lvl w:ilvl="4" w:tplc="04090003" w:tentative="1">
+      <w:start w:val="1"/>
+      <w:numFmt w:val="bullet"/>
+      <w:lvlText w:val="o"/>
+      <w:lvlJc w:val="left"/>
+      <w:pPr>
+        <w:ind w:left="4953" w:hanging="360"/>
+      </w:pPr>
+      <w:rPr>
+        <w:rFonts w:ascii="Courier New" w:hAnsi="Courier New" w:cs="Courier New" w:hint="default"/>
+      </w:rPr>
+    </w:lvl>
+    <w:lvl w:ilvl="5" w:tplc="04090005" w:tentative="1">
+      <w:start w:val="1"/>
+      <w:numFmt w:val="bullet"/>
+      <w:lvlText w:val=""/>
+      <w:lvlJc w:val="left"/>
+      <w:pPr>
+        <w:ind w:left="5673" w:hanging="360"/>
+      </w:pPr>
+      <w:rPr>
+        <w:rFonts w:ascii="Wingdings" w:hAnsi="Wingdings" w:hint="default"/>
+      </w:rPr>
+    </w:lvl>
+    <w:lvl w:ilvl="6" w:tplc="04090001" w:tentative="1">
+      <w:start w:val="1"/>
+      <w:numFmt w:val="bullet"/>
+      <w:lvlText w:val=""/>
+      <w:lvlJc w:val="left"/>
+      <w:pPr>
+        <w:ind w:left="6393" w:hanging="360"/>
+      </w:pPr>
+      <w:rPr>
+        <w:rFonts w:ascii="Symbol" w:hAnsi="Symbol" w:hint="default"/>
+      </w:rPr>
+    </w:lvl>
+    <w:lvl w:ilvl="7" w:tplc="04090003" w:tentative="1">
+      <w:start w:val="1"/>
+      <w:numFmt w:val="bullet"/>
+      <w:lvlText w:val="o"/>
+      <w:lvlJc w:val="left"/>
+      <w:pPr>
+        <w:ind w:left="7113" w:hanging="360"/>
+      </w:pPr>
+      <w:rPr>
+        <w:rFonts w:ascii="Courier New" w:hAnsi="Courier New" w:cs="Courier New" w:hint="default"/>
+      </w:rPr>
+    </w:lvl>
+    <w:lvl w:ilvl="8" w:tplc="04090005" w:tentative="1">
+      <w:start w:val="1"/>
+      <w:numFmt w:val="bullet"/>
+      <w:lvlText w:val=""/>
+      <w:lvlJc w:val="left"/>
+      <w:pPr>
+        <w:ind w:left="7833" w:hanging="360"/>
+      </w:pPr>
+      <w:rPr>
+        <w:rFonts w:ascii="Wingdings" w:hAnsi="Wingdings" w:hint="default"/>
+      </w:rPr>
+    </w:lvl>
+  </w:abstractNum>
+  <w:abstractNum w:abstractNumId="49" w15:restartNumberingAfterBreak="0">
     <w:nsid w:val="601B3610"/>
     <w:multiLevelType w:val="multilevel"/>
     <w:tmpl w:val="6D8C0978"/>
@@ -30941,7 +32316,7 @@
       </w:pPr>
     </w:lvl>
   </w:abstractNum>
-  <w:abstractNum w:abstractNumId="48" w15:restartNumberingAfterBreak="0">
+  <w:abstractNum w:abstractNumId="50" w15:restartNumberingAfterBreak="0">
     <w:nsid w:val="6046378B"/>
     <w:multiLevelType w:val="multilevel"/>
     <w:tmpl w:val="A3D8FE18"/>
@@ -31054,7 +32429,7 @@
       </w:rPr>
     </w:lvl>
   </w:abstractNum>
-  <w:abstractNum w:abstractNumId="49" w15:restartNumberingAfterBreak="0">
+  <w:abstractNum w:abstractNumId="51" w15:restartNumberingAfterBreak="0">
     <w:nsid w:val="6415490B"/>
     <w:multiLevelType w:val="multilevel"/>
     <w:tmpl w:val="94A03836"/>
@@ -31146,7 +32521,7 @@
       </w:pPr>
     </w:lvl>
   </w:abstractNum>
-  <w:abstractNum w:abstractNumId="50" w15:restartNumberingAfterBreak="0">
+  <w:abstractNum w:abstractNumId="52" w15:restartNumberingAfterBreak="0">
     <w:nsid w:val="68BC509F"/>
     <w:multiLevelType w:val="hybridMultilevel"/>
     <w:tmpl w:val="94C4C072"/>
@@ -31267,7 +32642,7 @@
       </w:rPr>
     </w:lvl>
   </w:abstractNum>
-  <w:abstractNum w:abstractNumId="51" w15:restartNumberingAfterBreak="0">
+  <w:abstractNum w:abstractNumId="53" w15:restartNumberingAfterBreak="0">
     <w:nsid w:val="694F4D28"/>
     <w:multiLevelType w:val="multilevel"/>
     <w:tmpl w:val="0409001D"/>
@@ -31354,7 +32729,7 @@
       </w:pPr>
     </w:lvl>
   </w:abstractNum>
-  <w:abstractNum w:abstractNumId="52" w15:restartNumberingAfterBreak="0">
+  <w:abstractNum w:abstractNumId="54" w15:restartNumberingAfterBreak="0">
     <w:nsid w:val="6C4555EB"/>
     <w:multiLevelType w:val="hybridMultilevel"/>
     <w:tmpl w:val="6AB4EAF0"/>
@@ -31440,7 +32815,7 @@
       </w:pPr>
     </w:lvl>
   </w:abstractNum>
-  <w:abstractNum w:abstractNumId="53" w15:restartNumberingAfterBreak="0">
+  <w:abstractNum w:abstractNumId="55" w15:restartNumberingAfterBreak="0">
     <w:nsid w:val="6D455050"/>
     <w:multiLevelType w:val="hybridMultilevel"/>
     <w:tmpl w:val="87265A34"/>
@@ -31553,7 +32928,7 @@
       </w:rPr>
     </w:lvl>
   </w:abstractNum>
-  <w:abstractNum w:abstractNumId="54" w15:restartNumberingAfterBreak="0">
+  <w:abstractNum w:abstractNumId="56" w15:restartNumberingAfterBreak="0">
     <w:nsid w:val="6D8717B9"/>
     <w:multiLevelType w:val="hybridMultilevel"/>
     <w:tmpl w:val="BD02A060"/>
@@ -31642,7 +33017,7 @@
       </w:pPr>
     </w:lvl>
   </w:abstractNum>
-  <w:abstractNum w:abstractNumId="55" w15:restartNumberingAfterBreak="0">
+  <w:abstractNum w:abstractNumId="57" w15:restartNumberingAfterBreak="0">
     <w:nsid w:val="6E5C0D4C"/>
     <w:multiLevelType w:val="multilevel"/>
     <w:tmpl w:val="939E83BE"/>
@@ -31755,7 +33130,7 @@
       </w:pPr>
     </w:lvl>
   </w:abstractNum>
-  <w:abstractNum w:abstractNumId="56" w15:restartNumberingAfterBreak="0">
+  <w:abstractNum w:abstractNumId="58" w15:restartNumberingAfterBreak="0">
     <w:nsid w:val="6ECE2207"/>
     <w:multiLevelType w:val="hybridMultilevel"/>
     <w:tmpl w:val="2DE8A21C"/>
@@ -31868,7 +33243,7 @@
       </w:rPr>
     </w:lvl>
   </w:abstractNum>
-  <w:abstractNum w:abstractNumId="57" w15:restartNumberingAfterBreak="0">
+  <w:abstractNum w:abstractNumId="59" w15:restartNumberingAfterBreak="0">
     <w:nsid w:val="70414F85"/>
     <w:multiLevelType w:val="multilevel"/>
     <w:tmpl w:val="DAF4466A"/>
@@ -31994,7 +33369,7 @@
       </w:rPr>
     </w:lvl>
   </w:abstractNum>
-  <w:abstractNum w:abstractNumId="58" w15:restartNumberingAfterBreak="0">
+  <w:abstractNum w:abstractNumId="60" w15:restartNumberingAfterBreak="0">
     <w:nsid w:val="70705469"/>
     <w:multiLevelType w:val="multilevel"/>
     <w:tmpl w:val="ED52ECC4"/>
@@ -32117,7 +33492,7 @@
       </w:rPr>
     </w:lvl>
   </w:abstractNum>
-  <w:abstractNum w:abstractNumId="59" w15:restartNumberingAfterBreak="0">
+  <w:abstractNum w:abstractNumId="61" w15:restartNumberingAfterBreak="0">
     <w:nsid w:val="75532FE7"/>
     <w:multiLevelType w:val="multilevel"/>
     <w:tmpl w:val="04190025"/>
@@ -32204,7 +33579,7 @@
       </w:pPr>
     </w:lvl>
   </w:abstractNum>
-  <w:abstractNum w:abstractNumId="60" w15:restartNumberingAfterBreak="0">
+  <w:abstractNum w:abstractNumId="62" w15:restartNumberingAfterBreak="0">
     <w:nsid w:val="768523D8"/>
     <w:multiLevelType w:val="hybridMultilevel"/>
     <w:tmpl w:val="C304E8E2"/>
@@ -32293,7 +33668,7 @@
       </w:pPr>
     </w:lvl>
   </w:abstractNum>
-  <w:abstractNum w:abstractNumId="61" w15:restartNumberingAfterBreak="0">
+  <w:abstractNum w:abstractNumId="63" w15:restartNumberingAfterBreak="0">
     <w:nsid w:val="797E3C33"/>
     <w:multiLevelType w:val="hybridMultilevel"/>
     <w:tmpl w:val="364EC4FA"/>
@@ -32382,7 +33757,7 @@
       </w:pPr>
     </w:lvl>
   </w:abstractNum>
-  <w:abstractNum w:abstractNumId="62" w15:restartNumberingAfterBreak="0">
+  <w:abstractNum w:abstractNumId="64" w15:restartNumberingAfterBreak="0">
     <w:nsid w:val="7C4536F5"/>
     <w:multiLevelType w:val="hybridMultilevel"/>
     <w:tmpl w:val="A350C536"/>
@@ -32475,22 +33850,22 @@
     <w:abstractNumId w:val="10"/>
   </w:num>
   <w:num w:numId="2" w16cid:durableId="954487469">
-    <w:abstractNumId w:val="58"/>
+    <w:abstractNumId w:val="60"/>
   </w:num>
   <w:num w:numId="3" w16cid:durableId="1115446093">
-    <w:abstractNumId w:val="38"/>
+    <w:abstractNumId w:val="39"/>
   </w:num>
   <w:num w:numId="4" w16cid:durableId="583075719">
     <w:abstractNumId w:val="0"/>
   </w:num>
   <w:num w:numId="5" w16cid:durableId="2139447715">
-    <w:abstractNumId w:val="57"/>
+    <w:abstractNumId w:val="59"/>
   </w:num>
   <w:num w:numId="6" w16cid:durableId="562911025">
     <w:abstractNumId w:val="29"/>
   </w:num>
   <w:num w:numId="7" w16cid:durableId="1632595529">
-    <w:abstractNumId w:val="59"/>
+    <w:abstractNumId w:val="61"/>
   </w:num>
   <w:num w:numId="8" w16cid:durableId="1550921509">
     <w:abstractNumId w:val="13"/>
@@ -32505,16 +33880,16 @@
     <w:abstractNumId w:val="28"/>
   </w:num>
   <w:num w:numId="12" w16cid:durableId="1411656013">
-    <w:abstractNumId w:val="36"/>
+    <w:abstractNumId w:val="37"/>
   </w:num>
   <w:num w:numId="13" w16cid:durableId="103620377">
     <w:abstractNumId w:val="17"/>
   </w:num>
   <w:num w:numId="14" w16cid:durableId="960188030">
-    <w:abstractNumId w:val="34"/>
+    <w:abstractNumId w:val="35"/>
   </w:num>
   <w:num w:numId="15" w16cid:durableId="1709790567">
-    <w:abstractNumId w:val="52"/>
+    <w:abstractNumId w:val="54"/>
   </w:num>
   <w:num w:numId="16" w16cid:durableId="609051384">
     <w:abstractNumId w:val="7"/>
@@ -32523,34 +33898,34 @@
     <w:abstractNumId w:val="8"/>
   </w:num>
   <w:num w:numId="18" w16cid:durableId="72436479">
-    <w:abstractNumId w:val="45"/>
+    <w:abstractNumId w:val="46"/>
   </w:num>
   <w:num w:numId="19" w16cid:durableId="698092827">
-    <w:abstractNumId w:val="33"/>
+    <w:abstractNumId w:val="34"/>
   </w:num>
   <w:num w:numId="20" w16cid:durableId="472722813">
     <w:abstractNumId w:val="15"/>
   </w:num>
   <w:num w:numId="21" w16cid:durableId="56435456">
-    <w:abstractNumId w:val="55"/>
+    <w:abstractNumId w:val="57"/>
   </w:num>
   <w:num w:numId="22" w16cid:durableId="1587761799">
-    <w:abstractNumId w:val="32"/>
+    <w:abstractNumId w:val="33"/>
   </w:num>
   <w:num w:numId="23" w16cid:durableId="1934437643">
     <w:abstractNumId w:val="24"/>
   </w:num>
   <w:num w:numId="24" w16cid:durableId="33821371">
-    <w:abstractNumId w:val="44"/>
+    <w:abstractNumId w:val="45"/>
   </w:num>
   <w:num w:numId="25" w16cid:durableId="1917787674">
-    <w:abstractNumId w:val="47"/>
+    <w:abstractNumId w:val="49"/>
   </w:num>
   <w:num w:numId="26" w16cid:durableId="103620764">
     <w:abstractNumId w:val="30"/>
   </w:num>
   <w:num w:numId="27" w16cid:durableId="1299382545">
-    <w:abstractNumId w:val="61"/>
+    <w:abstractNumId w:val="63"/>
   </w:num>
   <w:num w:numId="28" w16cid:durableId="681012351">
     <w:abstractNumId w:val="11"/>
@@ -32559,16 +33934,16 @@
     <w:abstractNumId w:val="26"/>
   </w:num>
   <w:num w:numId="30" w16cid:durableId="102769661">
-    <w:abstractNumId w:val="54"/>
+    <w:abstractNumId w:val="56"/>
   </w:num>
   <w:num w:numId="31" w16cid:durableId="285160659">
-    <w:abstractNumId w:val="37"/>
+    <w:abstractNumId w:val="38"/>
   </w:num>
   <w:num w:numId="32" w16cid:durableId="1828550687">
     <w:abstractNumId w:val="1"/>
   </w:num>
   <w:num w:numId="33" w16cid:durableId="853495087">
-    <w:abstractNumId w:val="46"/>
+    <w:abstractNumId w:val="47"/>
   </w:num>
   <w:num w:numId="34" w16cid:durableId="560560386">
     <w:abstractNumId w:val="18"/>
@@ -32577,22 +33952,22 @@
     <w:abstractNumId w:val="5"/>
   </w:num>
   <w:num w:numId="36" w16cid:durableId="729352618">
-    <w:abstractNumId w:val="53"/>
+    <w:abstractNumId w:val="55"/>
   </w:num>
   <w:num w:numId="37" w16cid:durableId="1756824338">
     <w:abstractNumId w:val="31"/>
   </w:num>
   <w:num w:numId="38" w16cid:durableId="1852641394">
-    <w:abstractNumId w:val="42"/>
+    <w:abstractNumId w:val="43"/>
   </w:num>
   <w:num w:numId="39" w16cid:durableId="575671908">
-    <w:abstractNumId w:val="43"/>
+    <w:abstractNumId w:val="44"/>
   </w:num>
   <w:num w:numId="40" w16cid:durableId="917792733">
-    <w:abstractNumId w:val="39"/>
+    <w:abstractNumId w:val="40"/>
   </w:num>
   <w:num w:numId="41" w16cid:durableId="993684368">
-    <w:abstractNumId w:val="50"/>
+    <w:abstractNumId w:val="52"/>
   </w:num>
   <w:num w:numId="42" w16cid:durableId="497235698">
     <w:abstractNumId w:val="23"/>
@@ -32610,19 +33985,19 @@
     <w:abstractNumId w:val="4"/>
   </w:num>
   <w:num w:numId="47" w16cid:durableId="1141386281">
-    <w:abstractNumId w:val="51"/>
+    <w:abstractNumId w:val="53"/>
   </w:num>
   <w:num w:numId="48" w16cid:durableId="1802113811">
     <w:abstractNumId w:val="9"/>
   </w:num>
   <w:num w:numId="49" w16cid:durableId="630596401">
-    <w:abstractNumId w:val="41"/>
+    <w:abstractNumId w:val="42"/>
   </w:num>
   <w:num w:numId="50" w16cid:durableId="986981700">
-    <w:abstractNumId w:val="48"/>
+    <w:abstractNumId w:val="50"/>
   </w:num>
   <w:num w:numId="51" w16cid:durableId="1665888647">
-    <w:abstractNumId w:val="41"/>
+    <w:abstractNumId w:val="42"/>
     <w:lvlOverride w:ilvl="0">
       <w:startOverride w:val="1"/>
     </w:lvlOverride>
@@ -32652,7 +34027,7 @@
     </w:lvlOverride>
   </w:num>
   <w:num w:numId="52" w16cid:durableId="47269884">
-    <w:abstractNumId w:val="41"/>
+    <w:abstractNumId w:val="42"/>
     <w:lvlOverride w:ilvl="0">
       <w:startOverride w:val="1"/>
     </w:lvlOverride>
@@ -32682,7 +34057,7 @@
     </w:lvlOverride>
   </w:num>
   <w:num w:numId="53" w16cid:durableId="1623146447">
-    <w:abstractNumId w:val="41"/>
+    <w:abstractNumId w:val="42"/>
     <w:lvlOverride w:ilvl="0">
       <w:startOverride w:val="1"/>
     </w:lvlOverride>
@@ -32718,13 +34093,13 @@
     <w:abstractNumId w:val="22"/>
   </w:num>
   <w:num w:numId="56" w16cid:durableId="1948923069">
-    <w:abstractNumId w:val="35"/>
+    <w:abstractNumId w:val="36"/>
   </w:num>
   <w:num w:numId="57" w16cid:durableId="2136751313">
     <w:abstractNumId w:val="20"/>
   </w:num>
   <w:num w:numId="58" w16cid:durableId="1987663509">
-    <w:abstractNumId w:val="62"/>
+    <w:abstractNumId w:val="64"/>
   </w:num>
   <w:num w:numId="59" w16cid:durableId="1425154156">
     <w:abstractNumId w:val="2"/>
@@ -32733,10 +34108,10 @@
     <w:abstractNumId w:val="19"/>
   </w:num>
   <w:num w:numId="61" w16cid:durableId="1345401090">
-    <w:abstractNumId w:val="60"/>
+    <w:abstractNumId w:val="62"/>
   </w:num>
   <w:num w:numId="62" w16cid:durableId="62528752">
-    <w:abstractNumId w:val="40"/>
+    <w:abstractNumId w:val="41"/>
   </w:num>
   <w:num w:numId="63" w16cid:durableId="2082671470">
     <w:abstractNumId w:val="14"/>
@@ -32745,10 +34120,10 @@
     <w:abstractNumId w:val="27"/>
   </w:num>
   <w:num w:numId="65" w16cid:durableId="14772884">
-    <w:abstractNumId w:val="56"/>
+    <w:abstractNumId w:val="58"/>
   </w:num>
   <w:num w:numId="66" w16cid:durableId="1773668071">
-    <w:abstractNumId w:val="41"/>
+    <w:abstractNumId w:val="42"/>
     <w:lvlOverride w:ilvl="0">
       <w:startOverride w:val="1"/>
     </w:lvlOverride>
@@ -32778,7 +34153,7 @@
     </w:lvlOverride>
   </w:num>
   <w:num w:numId="67" w16cid:durableId="1648127177">
-    <w:abstractNumId w:val="41"/>
+    <w:abstractNumId w:val="42"/>
     <w:lvlOverride w:ilvl="0">
       <w:startOverride w:val="1"/>
     </w:lvlOverride>
@@ -32808,7 +34183,7 @@
     </w:lvlOverride>
   </w:num>
   <w:num w:numId="68" w16cid:durableId="565604522">
-    <w:abstractNumId w:val="41"/>
+    <w:abstractNumId w:val="42"/>
     <w:lvlOverride w:ilvl="0">
       <w:startOverride w:val="1"/>
     </w:lvlOverride>
@@ -32838,7 +34213,7 @@
     </w:lvlOverride>
   </w:num>
   <w:num w:numId="69" w16cid:durableId="204026473">
-    <w:abstractNumId w:val="41"/>
+    <w:abstractNumId w:val="42"/>
     <w:lvlOverride w:ilvl="0">
       <w:startOverride w:val="1"/>
     </w:lvlOverride>
@@ -32866,6 +34241,12 @@
     <w:lvlOverride w:ilvl="8">
       <w:startOverride w:val="1"/>
     </w:lvlOverride>
+  </w:num>
+  <w:num w:numId="70" w16cid:durableId="580720683">
+    <w:abstractNumId w:val="48"/>
+  </w:num>
+  <w:num w:numId="71" w16cid:durableId="1333724801">
+    <w:abstractNumId w:val="32"/>
   </w:num>
 </w:numbering>
 </file>

</xml_diff>